<commit_message>
Eliminated delay from the character animation
</commit_message>
<xml_diff>
--- a/Documentatie/Inside the matrix.docx
+++ b/Documentatie/Inside the matrix.docx
@@ -1080,8 +1080,6 @@
         </w:rPr>
         <w:t>SceneChanger</w:t>
       </w:r>
-      <w:bookmarkStart w:id="0" w:name="_GoBack"/>
-      <w:bookmarkEnd w:id="0"/>
       <w:r>
         <w:rPr>
           <w:rFonts w:ascii="Calibri" w:hAnsi="Calibri" w:cs="Calibri"/>
@@ -1466,7 +1464,7 @@
           <w:szCs w:val="32"/>
           <w:u w:val="single"/>
         </w:rPr>
-        <w:t>RandomGenerator</w:t>
+        <w:t>CameraMove</w:t>
       </w:r>
     </w:p>
     <w:p>
@@ -1482,46 +1480,17 @@
           <w:sz w:val="32"/>
           <w:szCs w:val="32"/>
         </w:rPr>
-        <w:t xml:space="preserve">-genereazaprin metoda </w:t>
-      </w:r>
-      <w:r>
-        <w:rPr>
-          <w:b/>
-          <w:sz w:val="32"/>
-          <w:szCs w:val="32"/>
-        </w:rPr>
-        <w:t>nextCandy()</w:t>
-      </w:r>
-      <w:r>
-        <w:rPr>
-          <w:b/>
-          <w:sz w:val="32"/>
-          <w:szCs w:val="32"/>
-        </w:rPr>
-        <w:t xml:space="preserve"> </w:t>
-      </w:r>
-      <w:r>
-        <w:rPr>
-          <w:sz w:val="32"/>
-          <w:szCs w:val="32"/>
-        </w:rPr>
-        <w:t>un nou tip de bomboana</w:t>
-      </w:r>
-      <w:r>
-        <w:rPr>
-          <w:b/>
-          <w:sz w:val="32"/>
-          <w:szCs w:val="32"/>
-        </w:rPr>
-        <w:t xml:space="preserve"> </w:t>
-      </w:r>
-      <w:r>
-        <w:rPr>
-          <w:sz w:val="32"/>
-          <w:szCs w:val="32"/>
-        </w:rPr>
-        <w:t>ce va fi instantiate in matrice</w:t>
-      </w:r>
+        <w:t>-</w:t>
+      </w:r>
+      <w:r>
+        <w:rPr>
+          <w:sz w:val="32"/>
+          <w:szCs w:val="32"/>
+        </w:rPr>
+        <w:t>la initializarea scriptului in timpul jocului se ia o referinta catre personaj, iar la fiecare frame se muta camera astfel incat sa fie centrata pe pozitia personajului</w:t>
+      </w:r>
+      <w:bookmarkStart w:id="0" w:name="_GoBack"/>
+      <w:bookmarkEnd w:id="0"/>
     </w:p>
     <w:p>
       <w:pPr>
@@ -3964,7 +3933,7 @@
           <w:rPr>
             <w:noProof/>
           </w:rPr>
-          <w:t>14</w:t>
+          <w:t>5</w:t>
         </w:r>
         <w:r>
           <w:rPr>

</xml_diff>

<commit_message>
Added UML state diagram for the character animation
</commit_message>
<xml_diff>
--- a/Documentatie/Inside the matrix.docx
+++ b/Documentatie/Inside the matrix.docx
@@ -1469,17 +1469,61 @@
     </w:p>
     <w:p>
       <w:pPr>
+        <w:ind w:firstLine="720"/>
+        <w:rPr>
+          <w:sz w:val="32"/>
+          <w:szCs w:val="32"/>
+        </w:rPr>
+      </w:pPr>
+      <w:r>
+        <w:rPr>
+          <w:sz w:val="32"/>
+          <w:szCs w:val="32"/>
+        </w:rPr>
+        <w:t>-</w:t>
+      </w:r>
+      <w:r>
+        <w:rPr>
+          <w:sz w:val="32"/>
+          <w:szCs w:val="32"/>
+        </w:rPr>
+        <w:t>la initializarea scriptului in timpul jocului se ia o referinta catre personaj, iar la fiecare frame se muta camera astfel incat sa fie centrata pe pozitia personajului</w:t>
+      </w:r>
+    </w:p>
+    <w:p>
+      <w:pPr>
         <w:ind w:left="720"/>
         <w:rPr>
-          <w:sz w:val="32"/>
-          <w:szCs w:val="32"/>
-        </w:rPr>
-      </w:pPr>
-      <w:r>
-        <w:rPr>
-          <w:sz w:val="32"/>
-          <w:szCs w:val="32"/>
-        </w:rPr>
+          <w:b/>
+          <w:sz w:val="32"/>
+          <w:szCs w:val="32"/>
+          <w:u w:val="single"/>
+        </w:rPr>
+      </w:pPr>
+      <w:r>
+        <w:rPr>
+          <w:b/>
+          <w:sz w:val="32"/>
+          <w:szCs w:val="32"/>
+          <w:u w:val="single"/>
+        </w:rPr>
+        <w:t>CharacterAnimator</w:t>
+      </w:r>
+    </w:p>
+    <w:p>
+      <w:pPr>
+        <w:ind w:firstLine="720"/>
+        <w:rPr>
+          <w:sz w:val="32"/>
+          <w:szCs w:val="32"/>
+        </w:rPr>
+      </w:pPr>
+      <w:r>
+        <w:rPr>
+          <w:sz w:val="32"/>
+          <w:szCs w:val="32"/>
+        </w:rPr>
+        <w:lastRenderedPageBreak/>
         <w:t>-</w:t>
       </w:r>
       <w:r>
@@ -1487,10 +1531,168 @@
           <w:sz w:val="32"/>
           <w:szCs w:val="32"/>
         </w:rPr>
-        <w:t>la initializarea scriptului in timpul jocului se ia o referinta catre personaj, iar la fiecare frame se muta camera astfel incat sa fie centrata pe pozitia personajului</w:t>
+        <w:t>prefab-ul personajului din joc are atasat un animator care realizeaza animatiile miscarii lui in cele patru directii</w:t>
+      </w:r>
+    </w:p>
+    <w:p>
+      <w:pPr>
+        <w:ind w:firstLine="720"/>
+        <w:rPr>
+          <w:sz w:val="32"/>
+          <w:szCs w:val="32"/>
+        </w:rPr>
+      </w:pPr>
+      <w:r>
+        <w:rPr>
+          <w:sz w:val="32"/>
+          <w:szCs w:val="32"/>
+        </w:rPr>
+        <w:t>-in acest script, la actionarea tastaturii se seteaza niste variabile booleene ce declanseaza mai departe tranzitii in masina de stari a animatorului, conform diagramei de stari de mai jos</w:t>
+      </w:r>
+    </w:p>
+    <w:p>
+      <w:pPr>
+        <w:jc w:val="center"/>
+        <w:rPr>
+          <w:sz w:val="32"/>
+          <w:szCs w:val="32"/>
+        </w:rPr>
+      </w:pPr>
+      <w:r>
+        <w:rPr>
+          <w:noProof/>
+          <w:sz w:val="32"/>
+          <w:szCs w:val="32"/>
+        </w:rPr>
+        <w:drawing>
+          <wp:inline distT="0" distB="0" distL="0" distR="0">
+            <wp:extent cx="5943600" cy="4516755"/>
+            <wp:effectExtent l="0" t="0" r="0" b="0"/>
+            <wp:docPr id="1" name="Picture 1"/>
+            <wp:cNvGraphicFramePr>
+              <a:graphicFrameLocks xmlns:a="http://schemas.openxmlformats.org/drawingml/2006/main" noChangeAspect="1"/>
+            </wp:cNvGraphicFramePr>
+            <a:graphic xmlns:a="http://schemas.openxmlformats.org/drawingml/2006/main">
+              <a:graphicData uri="http://schemas.openxmlformats.org/drawingml/2006/picture">
+                <pic:pic xmlns:pic="http://schemas.openxmlformats.org/drawingml/2006/picture">
+                  <pic:nvPicPr>
+                    <pic:cNvPr id="1" name="StateDiagram-Animation.jpg"/>
+                    <pic:cNvPicPr/>
+                  </pic:nvPicPr>
+                  <pic:blipFill>
+                    <a:blip r:embed="rId11">
+                      <a:extLst>
+                        <a:ext uri="{28A0092B-C50C-407E-A947-70E740481C1C}">
+                          <a14:useLocalDpi xmlns:a14="http://schemas.microsoft.com/office/drawing/2010/main" val="0"/>
+                        </a:ext>
+                      </a:extLst>
+                    </a:blip>
+                    <a:stretch>
+                      <a:fillRect/>
+                    </a:stretch>
+                  </pic:blipFill>
+                  <pic:spPr>
+                    <a:xfrm>
+                      <a:off x="0" y="0"/>
+                      <a:ext cx="5943600" cy="4516755"/>
+                    </a:xfrm>
+                    <a:prstGeom prst="rect">
+                      <a:avLst/>
+                    </a:prstGeom>
+                  </pic:spPr>
+                </pic:pic>
+              </a:graphicData>
+            </a:graphic>
+          </wp:inline>
+        </w:drawing>
+      </w:r>
+    </w:p>
+    <w:p>
+      <w:pPr>
+        <w:ind w:left="720"/>
+        <w:rPr>
+          <w:b/>
+          <w:sz w:val="32"/>
+          <w:szCs w:val="32"/>
+          <w:u w:val="single"/>
+        </w:rPr>
+      </w:pPr>
+      <w:r>
+        <w:rPr>
+          <w:b/>
+          <w:sz w:val="32"/>
+          <w:szCs w:val="32"/>
+          <w:u w:val="single"/>
+        </w:rPr>
+        <w:t>C</w:t>
+      </w:r>
+      <w:r>
+        <w:rPr>
+          <w:b/>
+          <w:sz w:val="32"/>
+          <w:szCs w:val="32"/>
+          <w:u w:val="single"/>
+        </w:rPr>
+        <w:t>haracterMove</w:t>
+      </w:r>
+    </w:p>
+    <w:p>
+      <w:pPr>
+        <w:ind w:firstLine="720"/>
+        <w:rPr>
+          <w:sz w:val="32"/>
+          <w:szCs w:val="32"/>
+        </w:rPr>
+      </w:pPr>
+      <w:r>
+        <w:rPr>
+          <w:sz w:val="32"/>
+          <w:szCs w:val="32"/>
+        </w:rPr>
+        <w:t>-</w:t>
+      </w:r>
+      <w:r>
+        <w:rPr>
+          <w:sz w:val="32"/>
+          <w:szCs w:val="32"/>
+        </w:rPr>
+        <w:t>la fiecare frame, in functie de tastele apasate, personajului i se aplica o forta ce il misca intr-una din cele patru directii</w:t>
+      </w:r>
+    </w:p>
+    <w:p>
+      <w:pPr>
+        <w:ind w:firstLine="720"/>
+        <w:rPr>
+          <w:sz w:val="32"/>
+          <w:szCs w:val="32"/>
+        </w:rPr>
+      </w:pPr>
+      <w:r>
+        <w:rPr>
+          <w:sz w:val="32"/>
+          <w:szCs w:val="32"/>
+        </w:rPr>
+        <w:lastRenderedPageBreak/>
+        <w:t>-cu ajutorul componentelor Unity RigidBody2D si BoxCollider2D aplicate pe personaj si pe zidurile din labirint, personajul nu poate trece prin zidurile cu care face coliziune in timpul deplasarii</w:t>
       </w:r>
       <w:bookmarkStart w:id="0" w:name="_GoBack"/>
       <w:bookmarkEnd w:id="0"/>
+      <w:r>
+        <w:rPr>
+          <w:sz w:val="32"/>
+          <w:szCs w:val="32"/>
+        </w:rPr>
+        <w:t xml:space="preserve"> </w:t>
+      </w:r>
+    </w:p>
+    <w:p>
+      <w:pPr>
+        <w:ind w:left="720"/>
+        <w:rPr>
+          <w:sz w:val="32"/>
+          <w:szCs w:val="32"/>
+        </w:rPr>
+      </w:pPr>
     </w:p>
     <w:p>
       <w:pPr>
@@ -1525,7 +1727,6 @@
           <w:sz w:val="32"/>
           <w:szCs w:val="32"/>
         </w:rPr>
-        <w:lastRenderedPageBreak/>
         <w:t xml:space="preserve">-stocheaza informatii despre fiecare bomboana in parte: spriteul asociat si tipul </w:t>
       </w:r>
       <w:r>
@@ -1616,7 +1817,7 @@
                     <pic:cNvPicPr/>
                   </pic:nvPicPr>
                   <pic:blipFill>
-                    <a:blip r:embed="rId11">
+                    <a:blip r:embed="rId12">
                       <a:extLst>
                         <a:ext uri="{28A0092B-C50C-407E-A947-70E740481C1C}">
                           <a14:useLocalDpi xmlns:a14="http://schemas.microsoft.com/office/drawing/2010/main" val="0"/>
@@ -1806,6 +2007,7 @@
           <w:sz w:val="28"/>
           <w:szCs w:val="28"/>
         </w:rPr>
+        <w:lastRenderedPageBreak/>
         <w:tab/>
       </w:r>
       <w:r>
@@ -1832,7 +2034,7 @@
                     </pic:cNvPicPr>
                   </pic:nvPicPr>
                   <pic:blipFill>
-                    <a:blip r:embed="rId12">
+                    <a:blip r:embed="rId13">
                       <a:extLst>
                         <a:ext uri="{28A0092B-C50C-407E-A947-70E740481C1C}">
                           <a14:useLocalDpi xmlns:a14="http://schemas.microsoft.com/office/drawing/2010/main" val="0"/>
@@ -1941,7 +2143,6 @@
           <w:sz w:val="28"/>
           <w:szCs w:val="28"/>
         </w:rPr>
-        <w:lastRenderedPageBreak/>
         <w:tab/>
         <w:t>-extrage pozitiile dulciurilor</w:t>
       </w:r>
@@ -2204,6 +2405,7 @@
           <w:sz w:val="28"/>
           <w:szCs w:val="28"/>
         </w:rPr>
+        <w:lastRenderedPageBreak/>
         <w:tab/>
       </w:r>
       <w:r>
@@ -2230,7 +2432,7 @@
                     </pic:cNvPicPr>
                   </pic:nvPicPr>
                   <pic:blipFill>
-                    <a:blip r:embed="rId13">
+                    <a:blip r:embed="rId14">
                       <a:extLst>
                         <a:ext uri="{28A0092B-C50C-407E-A947-70E740481C1C}">
                           <a14:useLocalDpi xmlns:a14="http://schemas.microsoft.com/office/drawing/2010/main" val="0"/>
@@ -2279,179 +2481,179 @@
           <w:sz w:val="28"/>
           <w:szCs w:val="28"/>
         </w:rPr>
+        <w:t xml:space="preserve">Se umplu random spatiile ramase sus, si se reia verificare de noi matchinguri formate reapeland corutina </w:t>
+      </w:r>
+      <w:r>
+        <w:rPr>
+          <w:b/>
+          <w:i/>
+          <w:sz w:val="28"/>
+          <w:szCs w:val="28"/>
+        </w:rPr>
+        <w:t>DestroyCandies ()</w:t>
+      </w:r>
+    </w:p>
+    <w:p>
+      <w:pPr>
+        <w:ind w:left="720" w:firstLine="720"/>
+        <w:rPr>
+          <w:sz w:val="28"/>
+          <w:szCs w:val="28"/>
+        </w:rPr>
+      </w:pPr>
+    </w:p>
+    <w:p>
+      <w:pPr>
+        <w:ind w:left="720" w:firstLine="720"/>
+        <w:rPr>
+          <w:sz w:val="28"/>
+          <w:szCs w:val="28"/>
+        </w:rPr>
+      </w:pPr>
+      <w:r>
+        <w:rPr>
+          <w:sz w:val="28"/>
+          <w:szCs w:val="28"/>
+        </w:rPr>
+        <w:t>4. Creaza Shuffle</w:t>
+      </w:r>
+    </w:p>
+    <w:p>
+      <w:pPr>
+        <w:ind w:left="720" w:firstLine="720"/>
+        <w:rPr>
+          <w:sz w:val="28"/>
+          <w:szCs w:val="28"/>
+        </w:rPr>
+      </w:pPr>
+      <w:r>
+        <w:rPr>
+          <w:sz w:val="28"/>
+          <w:szCs w:val="28"/>
+        </w:rPr>
+        <w:t xml:space="preserve">Se parcurge din nou toata matricea si sunt verificate pentru fiecare bomboana daca mutand-o in fiecare din cele 4 directi genereaza o miscare valida. Daca nu se intalneste nicio mutare valida playerul este blocat si e nevoie de un Shuffle automat: </w:t>
+      </w:r>
+    </w:p>
+    <w:p>
+      <w:pPr>
+        <w:ind w:left="720" w:firstLine="720"/>
+        <w:rPr>
+          <w:b/>
+          <w:i/>
+          <w:sz w:val="28"/>
+          <w:szCs w:val="28"/>
+        </w:rPr>
+      </w:pPr>
+      <w:r>
+        <w:rPr>
+          <w:sz w:val="28"/>
+          <w:szCs w:val="28"/>
+        </w:rPr>
+        <w:t xml:space="preserve">se apeleaza corutina </w:t>
+      </w:r>
+      <w:r>
+        <w:rPr>
+          <w:b/>
+          <w:i/>
+          <w:sz w:val="28"/>
+          <w:szCs w:val="28"/>
+        </w:rPr>
+        <w:t>private IEnumerator Shuffle(List&lt;Candy&gt; candies)</w:t>
+      </w:r>
+      <w:r>
+        <w:rPr>
+          <w:b/>
+          <w:i/>
+          <w:sz w:val="28"/>
+          <w:szCs w:val="28"/>
+        </w:rPr>
+        <w:t xml:space="preserve"> </w:t>
+      </w:r>
+      <w:r>
+        <w:rPr>
+          <w:sz w:val="28"/>
+          <w:szCs w:val="28"/>
+        </w:rPr>
+        <w:t xml:space="preserve"> ce preia toate bomboanele din matrics si extrage random cate un element pe care il reintroduce stergandu-l din lista daca nu realizeaza matching cu cele deja existente. Daca cele ramase nu pot indeplini aceasta conditie operatia de reia. Avand in vedere ca </w:t>
+      </w:r>
+      <w:r>
+        <w:rPr>
+          <w:sz w:val="28"/>
+          <w:szCs w:val="28"/>
+        </w:rPr>
+        <w:t xml:space="preserve">probabilitate de shuffling este foarte mica, dupa 20 de repetitii se va renunta la idea de Shuffling regenerand matricea cu </w:t>
+      </w:r>
+      <w:r>
+        <w:rPr>
+          <w:b/>
+          <w:i/>
+          <w:sz w:val="28"/>
+          <w:szCs w:val="28"/>
+        </w:rPr>
+        <w:t>CreateMatrix()</w:t>
+      </w:r>
+    </w:p>
+    <w:p>
+      <w:pPr>
+        <w:ind w:firstLine="720"/>
+        <w:rPr>
+          <w:b/>
+          <w:sz w:val="32"/>
+          <w:szCs w:val="32"/>
+          <w:u w:val="single"/>
+        </w:rPr>
+      </w:pPr>
+    </w:p>
+    <w:p>
+      <w:pPr>
+        <w:ind w:firstLine="720"/>
+        <w:rPr>
+          <w:b/>
+          <w:sz w:val="32"/>
+          <w:szCs w:val="32"/>
+          <w:u w:val="single"/>
+        </w:rPr>
+      </w:pPr>
+      <w:r>
+        <w:rPr>
+          <w:b/>
+          <w:sz w:val="32"/>
+          <w:szCs w:val="32"/>
+          <w:u w:val="single"/>
+        </w:rPr>
+        <w:t>GameManager</w:t>
+      </w:r>
+    </w:p>
+    <w:p/>
+    <w:p>
+      <w:pPr>
+        <w:ind w:firstLine="720"/>
+      </w:pPr>
+      <w:r>
+        <w:rPr>
+          <w:sz w:val="28"/>
+        </w:rPr>
         <w:lastRenderedPageBreak/>
-        <w:t xml:space="preserve">Se umplu random spatiile ramase sus, si se reia verificare de noi matchinguri formate reapeland corutina </w:t>
-      </w:r>
-      <w:r>
-        <w:rPr>
-          <w:b/>
-          <w:i/>
-          <w:sz w:val="28"/>
-          <w:szCs w:val="28"/>
-        </w:rPr>
-        <w:t>DestroyCandies ()</w:t>
-      </w:r>
-    </w:p>
-    <w:p>
-      <w:pPr>
-        <w:ind w:left="720" w:firstLine="720"/>
-        <w:rPr>
-          <w:sz w:val="28"/>
-          <w:szCs w:val="28"/>
-        </w:rPr>
-      </w:pPr>
-    </w:p>
-    <w:p>
-      <w:pPr>
-        <w:ind w:left="720" w:firstLine="720"/>
-        <w:rPr>
-          <w:sz w:val="28"/>
-          <w:szCs w:val="28"/>
-        </w:rPr>
-      </w:pPr>
-      <w:r>
-        <w:rPr>
-          <w:sz w:val="28"/>
-          <w:szCs w:val="28"/>
-        </w:rPr>
-        <w:t>4. Creaza Shuffle</w:t>
-      </w:r>
-    </w:p>
-    <w:p>
-      <w:pPr>
-        <w:ind w:left="720" w:firstLine="720"/>
-        <w:rPr>
-          <w:sz w:val="28"/>
-          <w:szCs w:val="28"/>
-        </w:rPr>
-      </w:pPr>
-      <w:r>
-        <w:rPr>
-          <w:sz w:val="28"/>
-          <w:szCs w:val="28"/>
-        </w:rPr>
-        <w:t xml:space="preserve">Se parcurge din nou toata matricea si sunt verificate pentru fiecare bomboana daca mutand-o in fiecare din cele 4 directi genereaza o miscare valida. Daca nu se intalneste nicio mutare valida playerul este blocat si e nevoie de un Shuffle automat: </w:t>
-      </w:r>
-    </w:p>
-    <w:p>
-      <w:pPr>
-        <w:ind w:left="720" w:firstLine="720"/>
-        <w:rPr>
-          <w:b/>
-          <w:i/>
-          <w:sz w:val="28"/>
-          <w:szCs w:val="28"/>
-        </w:rPr>
-      </w:pPr>
-      <w:r>
-        <w:rPr>
-          <w:sz w:val="28"/>
-          <w:szCs w:val="28"/>
-        </w:rPr>
-        <w:t xml:space="preserve">se apeleaza corutina </w:t>
-      </w:r>
-      <w:r>
-        <w:rPr>
-          <w:b/>
-          <w:i/>
-          <w:sz w:val="28"/>
-          <w:szCs w:val="28"/>
-        </w:rPr>
-        <w:t>private IEnumerator Shuffle(List&lt;Candy&gt; candies)</w:t>
-      </w:r>
-      <w:r>
-        <w:rPr>
-          <w:b/>
-          <w:i/>
-          <w:sz w:val="28"/>
-          <w:szCs w:val="28"/>
-        </w:rPr>
-        <w:t xml:space="preserve"> </w:t>
-      </w:r>
-      <w:r>
-        <w:rPr>
-          <w:sz w:val="28"/>
-          <w:szCs w:val="28"/>
-        </w:rPr>
-        <w:t xml:space="preserve"> ce preia toate bomboanele din matrics si extrage random cate un element pe care il reintroduce stergandu-l din lista daca nu realizeaza matching cu cele deja existente. Daca cele ramase nu pot indeplini aceasta conditie operatia de reia. Avand in vedere ca </w:t>
-      </w:r>
-      <w:r>
-        <w:rPr>
-          <w:sz w:val="28"/>
-          <w:szCs w:val="28"/>
-        </w:rPr>
-        <w:t xml:space="preserve">probabilitate de shuffling este foarte mica, dupa 20 de repetitii se va renunta la idea de Shuffling regenerand matricea cu </w:t>
-      </w:r>
-      <w:r>
-        <w:rPr>
-          <w:b/>
-          <w:i/>
-          <w:sz w:val="28"/>
-          <w:szCs w:val="28"/>
-        </w:rPr>
-        <w:t>CreateMatrix()</w:t>
-      </w:r>
-    </w:p>
+        <w:t xml:space="preserve">Aceasta clasa este de tip </w:t>
+      </w:r>
+      <w:r>
+        <w:rPr>
+          <w:b/>
+          <w:sz w:val="28"/>
+        </w:rPr>
+        <w:t xml:space="preserve">singleton </w:t>
+      </w:r>
+      <w:r>
+        <w:rPr>
+          <w:sz w:val="28"/>
+        </w:rPr>
+        <w:t>care primeste evenimente si trimite comenzi celorlalte clase mai mici.</w:t>
+      </w:r>
+    </w:p>
+    <w:p/>
     <w:p>
       <w:pPr>
         <w:ind w:firstLine="720"/>
-        <w:rPr>
-          <w:b/>
-          <w:sz w:val="32"/>
-          <w:szCs w:val="32"/>
-          <w:u w:val="single"/>
-        </w:rPr>
-      </w:pPr>
-    </w:p>
-    <w:p>
-      <w:pPr>
-        <w:ind w:firstLine="720"/>
-        <w:rPr>
-          <w:b/>
-          <w:sz w:val="32"/>
-          <w:szCs w:val="32"/>
-          <w:u w:val="single"/>
-        </w:rPr>
-      </w:pPr>
-      <w:r>
-        <w:rPr>
-          <w:b/>
-          <w:sz w:val="32"/>
-          <w:szCs w:val="32"/>
-          <w:u w:val="single"/>
-        </w:rPr>
-        <w:t>GameManager</w:t>
-      </w:r>
-    </w:p>
-    <w:p/>
-    <w:p>
-      <w:pPr>
-        <w:ind w:firstLine="720"/>
-      </w:pPr>
-      <w:r>
-        <w:rPr>
-          <w:sz w:val="28"/>
-        </w:rPr>
-        <w:t xml:space="preserve">Aceasta clasa este de tip </w:t>
-      </w:r>
-      <w:r>
-        <w:rPr>
-          <w:b/>
-          <w:sz w:val="28"/>
-        </w:rPr>
-        <w:t xml:space="preserve">singleton </w:t>
-      </w:r>
-      <w:r>
-        <w:rPr>
-          <w:sz w:val="28"/>
-        </w:rPr>
-        <w:t>care primeste evenimente si trimite comenzi celorlalte clase mai mici.</w:t>
-      </w:r>
-    </w:p>
-    <w:p/>
-    <w:p>
-      <w:pPr>
-        <w:ind w:firstLine="720"/>
       </w:pPr>
       <w:r>
         <w:rPr>
@@ -2509,14 +2711,7 @@
         <w:rPr>
           <w:sz w:val="28"/>
         </w:rPr>
-        <w:t xml:space="preserve">va trimite o comanda de </w:t>
-      </w:r>
-      <w:r>
-        <w:rPr>
-          <w:sz w:val="28"/>
-        </w:rPr>
-        <w:lastRenderedPageBreak/>
-        <w:t xml:space="preserve">selectare a obiectului gasit catre clasa </w:t>
+        <w:t xml:space="preserve">va trimite o comanda de selectare a obiectului gasit catre clasa </w:t>
       </w:r>
       <w:r>
         <w:rPr>
@@ -2553,7 +2748,7 @@
                     </pic:cNvPicPr>
                   </pic:nvPicPr>
                   <pic:blipFill>
-                    <a:blip r:embed="rId14">
+                    <a:blip r:embed="rId15">
                       <a:extLst>
                         <a:ext uri="{28A0092B-C50C-407E-A947-70E740481C1C}">
                           <a14:useLocalDpi xmlns:a14="http://schemas.microsoft.com/office/drawing/2010/main" val="0"/>
@@ -2775,6 +2970,7 @@
         <w:rPr>
           <w:sz w:val="28"/>
         </w:rPr>
+        <w:lastRenderedPageBreak/>
         <w:t>In cazul in care se primeste evenimentul GameEnded, GameManager se va ocupa de distrugerea scenei de joc si instantierea scenei de sfarsit de nivel.</w:t>
       </w:r>
     </w:p>
@@ -2784,7 +2980,6 @@
         <w:rPr>
           <w:noProof/>
         </w:rPr>
-        <w:lastRenderedPageBreak/>
         <w:drawing>
           <wp:inline distT="0" distB="0" distL="0" distR="0">
             <wp:extent cx="3524250" cy="2562225"/>
@@ -2803,7 +2998,7 @@
                     </pic:cNvPicPr>
                   </pic:nvPicPr>
                   <pic:blipFill>
-                    <a:blip r:embed="rId15">
+                    <a:blip r:embed="rId16">
                       <a:extLst>
                         <a:ext uri="{28A0092B-C50C-407E-A947-70E740481C1C}">
                           <a14:useLocalDpi xmlns:a14="http://schemas.microsoft.com/office/drawing/2010/main" val="0"/>
@@ -2869,7 +3064,14 @@
         <w:rPr>
           <w:sz w:val="28"/>
         </w:rPr>
-        <w:t>Aceasta clasa este responsabila pentru animatiile de miscare / scalare a obiectelor. De fiecare data cand este nevoie de o animatie de acest tip, aceasta clasa va crea o instanta a ei si o va atasa obiectului pe care se doreste executarea animatiei, iar acea instanta a clasei va rula animatia in functie de anumiti parametrii.</w:t>
+        <w:t xml:space="preserve">Aceasta clasa este responsabila pentru animatiile de miscare / scalare a obiectelor. De fiecare data cand este nevoie de o animatie de acest tip, aceasta clasa va crea o instanta a ei si o va atasa obiectului pe care se doreste executarea animatiei, iar acea instanta a clasei va rula animatia in functie de anumiti </w:t>
+      </w:r>
+      <w:r>
+        <w:rPr>
+          <w:sz w:val="28"/>
+        </w:rPr>
+        <w:lastRenderedPageBreak/>
+        <w:t>parametrii.</w:t>
       </w:r>
       <w:r>
         <w:rPr>
@@ -2893,7 +3095,7 @@
                     </pic:cNvPicPr>
                   </pic:nvPicPr>
                   <pic:blipFill>
-                    <a:blip r:embed="rId16">
+                    <a:blip r:embed="rId17">
                       <a:extLst>
                         <a:ext uri="{28A0092B-C50C-407E-A947-70E740481C1C}">
                           <a14:useLocalDpi xmlns:a14="http://schemas.microsoft.com/office/drawing/2010/main" val="0"/>
@@ -2939,7 +3141,6 @@
         <w:rPr>
           <w:sz w:val="28"/>
         </w:rPr>
-        <w:lastRenderedPageBreak/>
         <w:tab/>
         <w:t>Pe langa animatiile de tip liniar, aceasta clasa suporta mai multe tipuri declarate in containerul EaseType. In functie de tipul ales, clasa va decide ce functie de interpolare va folosi in rularea animatiei.</w:t>
       </w:r>
@@ -3059,7 +3260,7 @@
                     </pic:cNvPicPr>
                   </pic:nvPicPr>
                   <pic:blipFill>
-                    <a:blip r:embed="rId17">
+                    <a:blip r:embed="rId18">
                       <a:extLst>
                         <a:ext uri="{28A0092B-C50C-407E-A947-70E740481C1C}">
                           <a14:useLocalDpi xmlns:a14="http://schemas.microsoft.com/office/drawing/2010/main" val="0"/>
@@ -3104,6 +3305,7 @@
           <w:sz w:val="28"/>
           <w:szCs w:val="28"/>
         </w:rPr>
+        <w:lastRenderedPageBreak/>
         <w:tab/>
       </w:r>
     </w:p>
@@ -3145,7 +3347,7 @@
                     <pic:cNvPicPr/>
                   </pic:nvPicPr>
                   <pic:blipFill>
-                    <a:blip r:embed="rId18">
+                    <a:blip r:embed="rId19">
                       <a:extLst>
                         <a:ext uri="{28A0092B-C50C-407E-A947-70E740481C1C}">
                           <a14:useLocalDpi xmlns:a14="http://schemas.microsoft.com/office/drawing/2010/main" val="0"/>
@@ -3226,92 +3428,98 @@
           <w:szCs w:val="32"/>
           <w:u w:val="single"/>
         </w:rPr>
+        <w:t>SoundManager</w:t>
+      </w:r>
+    </w:p>
+    <w:p>
+      <w:pPr>
+        <w:jc w:val="center"/>
+      </w:pPr>
+    </w:p>
+    <w:p>
+      <w:pPr>
+        <w:ind w:firstLine="720"/>
+        <w:rPr>
+          <w:sz w:val="28"/>
+        </w:rPr>
+      </w:pPr>
+      <w:r>
+        <w:rPr>
+          <w:sz w:val="28"/>
+        </w:rPr>
+        <w:t xml:space="preserve">Aceasta clasa se ocupa de sunetele din joc si de setarile pentru volum. La fel ca si </w:t>
+      </w:r>
+      <w:r>
+        <w:rPr>
+          <w:b/>
+          <w:sz w:val="28"/>
+        </w:rPr>
+        <w:t>GameManager</w:t>
+      </w:r>
+      <w:r>
+        <w:rPr>
+          <w:sz w:val="28"/>
+        </w:rPr>
+        <w:t xml:space="preserve">, </w:t>
+      </w:r>
+      <w:r>
+        <w:rPr>
+          <w:b/>
+          <w:sz w:val="28"/>
+        </w:rPr>
+        <w:t xml:space="preserve">SoundManager </w:t>
+      </w:r>
+      <w:r>
+        <w:rPr>
+          <w:sz w:val="28"/>
+        </w:rPr>
+        <w:t xml:space="preserve">este o clasa de tip </w:t>
+      </w:r>
+      <w:r>
+        <w:rPr>
+          <w:b/>
+          <w:sz w:val="28"/>
+        </w:rPr>
+        <w:t>singleton</w:t>
+      </w:r>
+      <w:r>
+        <w:rPr>
+          <w:sz w:val="28"/>
+        </w:rPr>
+        <w:t xml:space="preserve">. Aceasta clasa contine o lista de clipuri audio, fiecare clip audio avand o proprietate </w:t>
+      </w:r>
+      <w:r>
+        <w:rPr>
+          <w:b/>
+          <w:sz w:val="28"/>
+        </w:rPr>
+        <w:t>SoundType</w:t>
+      </w:r>
+      <w:r>
+        <w:rPr>
+          <w:sz w:val="28"/>
+        </w:rPr>
+        <w:t xml:space="preserve">, care poate fi de mai multe feluri (Music, Select, Match). </w:t>
+      </w:r>
+      <w:r>
+        <w:rPr>
+          <w:b/>
+          <w:sz w:val="28"/>
+        </w:rPr>
+        <w:t xml:space="preserve">SoundManager </w:t>
+      </w:r>
+      <w:r>
+        <w:rPr>
+          <w:sz w:val="28"/>
+        </w:rPr>
+        <w:t xml:space="preserve">poate </w:t>
+      </w:r>
+      <w:r>
+        <w:rPr>
+          <w:sz w:val="28"/>
+        </w:rPr>
         <w:lastRenderedPageBreak/>
-        <w:t>SoundManager</w:t>
-      </w:r>
-    </w:p>
-    <w:p>
-      <w:pPr>
-        <w:jc w:val="center"/>
-      </w:pPr>
-    </w:p>
-    <w:p>
-      <w:pPr>
-        <w:ind w:firstLine="720"/>
-        <w:rPr>
-          <w:sz w:val="28"/>
-        </w:rPr>
-      </w:pPr>
-      <w:r>
-        <w:rPr>
-          <w:sz w:val="28"/>
-        </w:rPr>
-        <w:t xml:space="preserve">Aceasta clasa se ocupa de sunetele din joc si de setarile pentru volum. La fel ca si </w:t>
-      </w:r>
-      <w:r>
-        <w:rPr>
-          <w:b/>
-          <w:sz w:val="28"/>
-        </w:rPr>
-        <w:t>GameManager</w:t>
-      </w:r>
-      <w:r>
-        <w:rPr>
-          <w:sz w:val="28"/>
-        </w:rPr>
-        <w:t xml:space="preserve">, </w:t>
-      </w:r>
-      <w:r>
-        <w:rPr>
-          <w:b/>
-          <w:sz w:val="28"/>
-        </w:rPr>
-        <w:t xml:space="preserve">SoundManager </w:t>
-      </w:r>
-      <w:r>
-        <w:rPr>
-          <w:sz w:val="28"/>
-        </w:rPr>
-        <w:t xml:space="preserve">este o clasa de tip </w:t>
-      </w:r>
-      <w:r>
-        <w:rPr>
-          <w:b/>
-          <w:sz w:val="28"/>
-        </w:rPr>
-        <w:t>singleton</w:t>
-      </w:r>
-      <w:r>
-        <w:rPr>
-          <w:sz w:val="28"/>
-        </w:rPr>
-        <w:t xml:space="preserve">. Aceasta clasa contine o lista de clipuri audio, fiecare clip audio avand o proprietate </w:t>
-      </w:r>
-      <w:r>
-        <w:rPr>
-          <w:b/>
-          <w:sz w:val="28"/>
-        </w:rPr>
-        <w:t>SoundType</w:t>
-      </w:r>
-      <w:r>
-        <w:rPr>
-          <w:sz w:val="28"/>
-        </w:rPr>
-        <w:t xml:space="preserve">, care poate fi de mai multe feluri (Music, Select, Match). </w:t>
-      </w:r>
-      <w:r>
-        <w:rPr>
-          <w:b/>
-          <w:sz w:val="28"/>
-        </w:rPr>
-        <w:t xml:space="preserve">SoundManager </w:t>
-      </w:r>
-      <w:r>
-        <w:rPr>
-          <w:sz w:val="28"/>
-        </w:rPr>
-        <w:t xml:space="preserve">poate primi comenzi de tipul PlaySound, urmate de un argument de tipul </w:t>
+        <w:t xml:space="preserve">primi comenzi de tipul PlaySound, urmate de un argument de tipul </w:t>
       </w:r>
       <w:r>
         <w:rPr>
@@ -3353,7 +3561,7 @@
                     <pic:cNvPicPr/>
                   </pic:nvPicPr>
                   <pic:blipFill>
-                    <a:blip r:embed="rId19"/>
+                    <a:blip r:embed="rId20"/>
                     <a:srcRect/>
                     <a:stretch>
                       <a:fillRect/>
@@ -3420,7 +3628,6 @@
           <w:b/>
           <w:sz w:val="48"/>
         </w:rPr>
-        <w:lastRenderedPageBreak/>
         <w:t>Testarea</w:t>
       </w:r>
     </w:p>
@@ -3454,7 +3661,14 @@
         <w:rPr>
           <w:sz w:val="28"/>
         </w:rPr>
-        <w:t>CPU Usage este normal, acesta aflandu-se la peste 60 frames per second majoritatea timpului. Singurul moment de “spike” se afla in momentul instantierii urmatoarei imagini de background, necesara pentru a crea animatia de miscare din meniu. Cu toate acestea, acel moment nu scade performanta CPU-ului sub 60 frames per second, aceasta valoare fiind considerata optima in game development.</w:t>
+        <w:t xml:space="preserve">CPU Usage este normal, acesta aflandu-se la peste 60 frames per second majoritatea timpului. Singurul moment de “spike” se afla in momentul instantierii urmatoarei imagini de background, necesara pentru a crea animatia de miscare </w:t>
+      </w:r>
+      <w:r>
+        <w:rPr>
+          <w:sz w:val="28"/>
+        </w:rPr>
+        <w:lastRenderedPageBreak/>
+        <w:t>din meniu. Cu toate acestea, acel moment nu scade performanta CPU-ului sub 60 frames per second, aceasta valoare fiind considerata optima in game development.</w:t>
       </w:r>
       <w:r>
         <w:rPr>
@@ -3478,7 +3692,7 @@
                     </pic:cNvPicPr>
                   </pic:nvPicPr>
                   <pic:blipFill>
-                    <a:blip r:embed="rId20">
+                    <a:blip r:embed="rId21">
                       <a:extLst>
                         <a:ext uri="{28A0092B-C50C-407E-A947-70E740481C1C}">
                           <a14:useLocalDpi xmlns:a14="http://schemas.microsoft.com/office/drawing/2010/main" val="0"/>
@@ -3567,7 +3781,7 @@
                     </pic:cNvPicPr>
                   </pic:nvPicPr>
                   <pic:blipFill>
-                    <a:blip r:embed="rId21">
+                    <a:blip r:embed="rId22">
                       <a:extLst>
                         <a:ext uri="{28A0092B-C50C-407E-A947-70E740481C1C}">
                           <a14:useLocalDpi xmlns:a14="http://schemas.microsoft.com/office/drawing/2010/main" val="0"/>
@@ -3604,7 +3818,6 @@
         <w:rPr>
           <w:sz w:val="28"/>
         </w:rPr>
-        <w:lastRenderedPageBreak/>
         <w:tab/>
         <w:t>In scena de joc in schimb, memoria folosita este redusa la 15MB, iar numarul de obiecte care sunt desenate pe ecran a fost ridicat la 63. Cu toate ca numarul obiectelor desenate a crescut, observam ca memoria ramane aproximativ constanta, deoarece obiectele instantiate in scena (obiectele de tip Candy) reprezinta texturi de dimensiuni mici. Numarul de obiecte desenate poate fi redus prin crearea unei texturi mai mari care sa contina mai multe din imaginile folosite in scena. Acest lucru nu este necesar in momentul de fata.</w:t>
       </w:r>
@@ -3614,6 +3827,7 @@
         <w:rPr>
           <w:noProof/>
         </w:rPr>
+        <w:lastRenderedPageBreak/>
         <w:drawing>
           <wp:inline distT="0" distB="0" distL="0" distR="0">
             <wp:extent cx="5953125" cy="1457325"/>
@@ -3632,7 +3846,7 @@
                     </pic:cNvPicPr>
                   </pic:nvPicPr>
                   <pic:blipFill>
-                    <a:blip r:embed="rId22">
+                    <a:blip r:embed="rId23">
                       <a:extLst>
                         <a:ext uri="{28A0092B-C50C-407E-A947-70E740481C1C}">
                           <a14:useLocalDpi xmlns:a14="http://schemas.microsoft.com/office/drawing/2010/main" val="0"/>
@@ -3719,7 +3933,7 @@
                     </pic:cNvPicPr>
                   </pic:nvPicPr>
                   <pic:blipFill>
-                    <a:blip r:embed="rId23">
+                    <a:blip r:embed="rId24">
                       <a:extLst>
                         <a:ext uri="{28A0092B-C50C-407E-A947-70E740481C1C}">
                           <a14:useLocalDpi xmlns:a14="http://schemas.microsoft.com/office/drawing/2010/main" val="0"/>
@@ -3796,6 +4010,7 @@
         <w:rPr>
           <w:noProof/>
         </w:rPr>
+        <w:lastRenderedPageBreak/>
         <w:drawing>
           <wp:inline distT="0" distB="0" distL="0" distR="0">
             <wp:extent cx="5943600" cy="4076700"/>
@@ -3814,7 +4029,7 @@
                     </pic:cNvPicPr>
                   </pic:nvPicPr>
                   <pic:blipFill>
-                    <a:blip r:embed="rId24">
+                    <a:blip r:embed="rId25">
                       <a:extLst>
                         <a:ext uri="{28A0092B-C50C-407E-A947-70E740481C1C}">
                           <a14:useLocalDpi xmlns:a14="http://schemas.microsoft.com/office/drawing/2010/main" val="0"/>
@@ -3864,7 +4079,7 @@
       </w:pPr>
     </w:p>
     <w:sectPr>
-      <w:footerReference w:type="default" r:id="rId25"/>
+      <w:footerReference w:type="default" r:id="rId26"/>
       <w:pgSz w:w="12240" w:h="15840"/>
       <w:pgMar w:top="1440" w:right="1440" w:bottom="1440" w:left="1440" w:header="720" w:footer="720" w:gutter="0"/>
       <w:cols w:space="720"/>
@@ -3933,7 +4148,7 @@
           <w:rPr>
             <w:noProof/>
           </w:rPr>
-          <w:t>5</w:t>
+          <w:t>6</w:t>
         </w:r>
         <w:r>
           <w:rPr>

</xml_diff>

<commit_message>
Added class diagram to the documentation
</commit_message>
<xml_diff>
--- a/Documentatie/Inside the matrix.docx
+++ b/Documentatie/Inside the matrix.docx
@@ -1533,14 +1533,7 @@
           <w:sz w:val="32"/>
           <w:szCs w:val="32"/>
         </w:rPr>
-        <w:t>-</w:t>
-      </w:r>
-      <w:r>
-        <w:rPr>
-          <w:sz w:val="32"/>
-          <w:szCs w:val="32"/>
-        </w:rPr>
-        <w:t xml:space="preserve">contine functia ce este atasata ca eveniment de onClick() pentru fiecare dintre cele trei butoane din ecranul cu alegerea dificultatii </w:t>
+        <w:t xml:space="preserve">-contine functia ce este atasata ca eveniment de onClick() pentru fiecare dintre cele trei butoane din ecranul cu alegerea dificultatii </w:t>
       </w:r>
       <w:r>
         <w:rPr>
@@ -1732,6 +1725,79 @@
     </w:p>
     <w:p>
       <w:pPr>
+        <w:rPr>
+          <w:sz w:val="32"/>
+          <w:szCs w:val="32"/>
+        </w:rPr>
+      </w:pPr>
+      <w:r>
+        <w:rPr>
+          <w:sz w:val="32"/>
+          <w:szCs w:val="32"/>
+        </w:rPr>
+        <w:t>-clasa MazeGenerator are urmatoarea diagrama</w:t>
+      </w:r>
+    </w:p>
+    <w:p>
+      <w:pPr>
+        <w:jc w:val="center"/>
+        <w:rPr>
+          <w:sz w:val="32"/>
+          <w:szCs w:val="32"/>
+        </w:rPr>
+      </w:pPr>
+      <w:r>
+        <w:rPr>
+          <w:noProof/>
+          <w:sz w:val="32"/>
+          <w:szCs w:val="32"/>
+        </w:rPr>
+        <w:lastRenderedPageBreak/>
+        <w:drawing>
+          <wp:inline distT="0" distB="0" distL="0" distR="0" wp14:anchorId="0614435F" wp14:editId="52695047">
+            <wp:extent cx="5943600" cy="3687445"/>
+            <wp:effectExtent l="0" t="0" r="0" b="8255"/>
+            <wp:docPr id="22" name="Picture 22"/>
+            <wp:cNvGraphicFramePr>
+              <a:graphicFrameLocks xmlns:a="http://schemas.openxmlformats.org/drawingml/2006/main" noChangeAspect="1"/>
+            </wp:cNvGraphicFramePr>
+            <a:graphic xmlns:a="http://schemas.openxmlformats.org/drawingml/2006/main">
+              <a:graphicData uri="http://schemas.openxmlformats.org/drawingml/2006/picture">
+                <pic:pic xmlns:pic="http://schemas.openxmlformats.org/drawingml/2006/picture">
+                  <pic:nvPicPr>
+                    <pic:cNvPr id="22" name="ClassDiagram-MazeGenerator.jpg"/>
+                    <pic:cNvPicPr/>
+                  </pic:nvPicPr>
+                  <pic:blipFill>
+                    <a:blip r:embed="rId14">
+                      <a:extLst>
+                        <a:ext uri="{28A0092B-C50C-407E-A947-70E740481C1C}">
+                          <a14:useLocalDpi xmlns:a14="http://schemas.microsoft.com/office/drawing/2010/main" val="0"/>
+                        </a:ext>
+                      </a:extLst>
+                    </a:blip>
+                    <a:stretch>
+                      <a:fillRect/>
+                    </a:stretch>
+                  </pic:blipFill>
+                  <pic:spPr>
+                    <a:xfrm>
+                      <a:off x="0" y="0"/>
+                      <a:ext cx="5943600" cy="3687445"/>
+                    </a:xfrm>
+                    <a:prstGeom prst="rect">
+                      <a:avLst/>
+                    </a:prstGeom>
+                  </pic:spPr>
+                </pic:pic>
+              </a:graphicData>
+            </a:graphic>
+          </wp:inline>
+        </w:drawing>
+      </w:r>
+    </w:p>
+    <w:p>
+      <w:pPr>
         <w:ind w:firstLine="720"/>
         <w:rPr>
           <w:sz w:val="32"/>
@@ -1743,7 +1809,6 @@
           <w:sz w:val="32"/>
           <w:szCs w:val="32"/>
         </w:rPr>
-        <w:lastRenderedPageBreak/>
         <w:t>-</w:t>
       </w:r>
       <w:r>
@@ -1800,7 +1865,7 @@
                     <pic:cNvPicPr/>
                   </pic:nvPicPr>
                   <pic:blipFill>
-                    <a:blip r:embed="rId14">
+                    <a:blip r:embed="rId15">
                       <a:extLst>
                         <a:ext uri="{28A0092B-C50C-407E-A947-70E740481C1C}">
                           <a14:useLocalDpi xmlns:a14="http://schemas.microsoft.com/office/drawing/2010/main" val="0"/>
@@ -1841,6 +1906,7 @@
           <w:sz w:val="32"/>
           <w:szCs w:val="32"/>
         </w:rPr>
+        <w:lastRenderedPageBreak/>
         <w:drawing>
           <wp:inline distT="0" distB="0" distL="0" distR="0">
             <wp:extent cx="6277614" cy="3019425"/>
@@ -1857,7 +1923,7 @@
                     <pic:cNvPicPr/>
                   </pic:nvPicPr>
                   <pic:blipFill>
-                    <a:blip r:embed="rId15">
+                    <a:blip r:embed="rId16">
                       <a:extLst>
                         <a:ext uri="{28A0092B-C50C-407E-A947-70E740481C1C}">
                           <a14:useLocalDpi xmlns:a14="http://schemas.microsoft.com/office/drawing/2010/main" val="0"/>
@@ -1904,15 +1970,7 @@
           <w:sz w:val="32"/>
           <w:szCs w:val="32"/>
         </w:rPr>
-        <w:t xml:space="preserve">se apeleaza functiile ce deseneaza matricea de celule libere (Land), precum si un zid inconjurator (Wall) ce are o singura iesire aleasa aleator; apoi, conform cu valorile din matricea generata de </w:t>
-      </w:r>
-      <w:r>
-        <w:rPr>
-          <w:sz w:val="32"/>
-          <w:szCs w:val="32"/>
-        </w:rPr>
-        <w:lastRenderedPageBreak/>
-        <w:t>algoritmul recursiv se deseneaza ziduri verticale si orizontale ce constituie labirintul</w:t>
+        <w:t>se apeleaza functiile ce deseneaza matricea de celule libere (Land), precum si un zid inconjurator (Wall) ce are o singura iesire aleasa aleator; apoi, conform cu valorile din matricea generata de algoritmul recursiv se deseneaza ziduri verticale si orizontale ce constituie labirintul</w:t>
       </w:r>
     </w:p>
     <w:p>
@@ -1945,7 +2003,7 @@
                     <pic:cNvPicPr/>
                   </pic:nvPicPr>
                   <pic:blipFill>
-                    <a:blip r:embed="rId16">
+                    <a:blip r:embed="rId17">
                       <a:extLst>
                         <a:ext uri="{28A0092B-C50C-407E-A947-70E740481C1C}">
                           <a14:useLocalDpi xmlns:a14="http://schemas.microsoft.com/office/drawing/2010/main" val="0"/>
@@ -2002,7 +2060,7 @@
                     <pic:cNvPicPr/>
                   </pic:nvPicPr>
                   <pic:blipFill>
-                    <a:blip r:embed="rId17">
+                    <a:blip r:embed="rId18">
                       <a:extLst>
                         <a:ext uri="{28A0092B-C50C-407E-A947-70E740481C1C}">
                           <a14:useLocalDpi xmlns:a14="http://schemas.microsoft.com/office/drawing/2010/main" val="0"/>
@@ -2046,6 +2104,7 @@
           <w:szCs w:val="32"/>
           <w:u w:val="single"/>
         </w:rPr>
+        <w:lastRenderedPageBreak/>
         <w:t>SceneChanger</w:t>
       </w:r>
     </w:p>
@@ -2232,7 +2291,7 @@
                     <pic:cNvPicPr/>
                   </pic:nvPicPr>
                   <pic:blipFill>
-                    <a:blip r:embed="rId18">
+                    <a:blip r:embed="rId19">
                       <a:extLst>
                         <a:ext uri="{28A0092B-C50C-407E-A947-70E740481C1C}">
                           <a14:useLocalDpi xmlns:a14="http://schemas.microsoft.com/office/drawing/2010/main" val="0"/>
@@ -2292,14 +2351,7 @@
           <w:sz w:val="32"/>
           <w:szCs w:val="32"/>
         </w:rPr>
-        <w:t>-este scriptul</w:t>
-      </w:r>
-      <w:r>
-        <w:rPr>
-          <w:sz w:val="32"/>
-          <w:szCs w:val="32"/>
-        </w:rPr>
-        <w:t xml:space="preserve"> atasat timerului afisat pe ecran in timpul jocului, care isi pastreaza pozitia centrata jos in timpul deplasarii personajului</w:t>
+        <w:t>-este scriptul atasat timerului afisat pe ecran in timpul jocului, care isi pastreaza pozitia centrata jos in timpul deplasarii personajului</w:t>
       </w:r>
     </w:p>
     <w:p>
@@ -2316,7 +2368,6 @@
           <w:sz w:val="32"/>
           <w:szCs w:val="32"/>
         </w:rPr>
-        <w:lastRenderedPageBreak/>
         <w:drawing>
           <wp:inline distT="0" distB="0" distL="0" distR="0">
             <wp:extent cx="5943600" cy="2907665"/>
@@ -2333,7 +2384,7 @@
                     <pic:cNvPicPr/>
                   </pic:nvPicPr>
                   <pic:blipFill>
-                    <a:blip r:embed="rId19">
+                    <a:blip r:embed="rId20">
                       <a:extLst>
                         <a:ext uri="{28A0092B-C50C-407E-A947-70E740481C1C}">
                           <a14:useLocalDpi xmlns:a14="http://schemas.microsoft.com/office/drawing/2010/main" val="0"/>
@@ -2362,2400 +2413,8 @@
       <w:bookmarkStart w:id="0" w:name="_GoBack"/>
       <w:bookmarkEnd w:id="0"/>
     </w:p>
-    <w:p>
-      <w:pPr>
-        <w:ind w:left="720"/>
-        <w:rPr>
-          <w:sz w:val="32"/>
-          <w:szCs w:val="32"/>
-        </w:rPr>
-      </w:pPr>
-    </w:p>
-    <w:p>
-      <w:pPr>
-        <w:ind w:firstLine="720"/>
-        <w:rPr>
-          <w:b/>
-          <w:sz w:val="32"/>
-          <w:szCs w:val="32"/>
-          <w:u w:val="single"/>
-        </w:rPr>
-      </w:pPr>
-      <w:r>
-        <w:rPr>
-          <w:b/>
-          <w:sz w:val="32"/>
-          <w:szCs w:val="32"/>
-          <w:u w:val="single"/>
-        </w:rPr>
-        <w:t>Candy</w:t>
-      </w:r>
-    </w:p>
-    <w:p>
-      <w:pPr>
-        <w:ind w:firstLine="720"/>
-        <w:rPr>
-          <w:sz w:val="32"/>
-          <w:szCs w:val="32"/>
-        </w:rPr>
-      </w:pPr>
-      <w:r>
-        <w:rPr>
-          <w:sz w:val="32"/>
-          <w:szCs w:val="32"/>
-        </w:rPr>
-        <w:t xml:space="preserve">-stocheaza informatii despre fiecare bomboana in parte: spriteul asociat si tipul </w:t>
-      </w:r>
-      <w:r>
-        <w:rPr>
-          <w:sz w:val="32"/>
-          <w:szCs w:val="32"/>
-        </w:rPr>
-        <w:t>ales dintr-un Enum:</w:t>
-      </w:r>
-    </w:p>
-    <w:p>
-      <w:pPr>
-        <w:ind w:firstLine="720"/>
-        <w:rPr>
-          <w:i/>
-          <w:sz w:val="32"/>
-          <w:szCs w:val="32"/>
-        </w:rPr>
-      </w:pPr>
-      <w:r>
-        <w:rPr>
-          <w:i/>
-          <w:sz w:val="32"/>
-          <w:szCs w:val="32"/>
-        </w:rPr>
-        <w:t>public enum CandyType {Croissant, Cupcake, Danish</w:t>
-      </w:r>
-      <w:r>
-        <w:rPr>
-          <w:i/>
-          <w:sz w:val="32"/>
-          <w:szCs w:val="32"/>
-        </w:rPr>
-        <w:t>, Donut, Macaroon, SugarCookie}</w:t>
-      </w:r>
-    </w:p>
-    <w:p>
-      <w:pPr>
-        <w:ind w:firstLine="720"/>
-        <w:rPr>
-          <w:sz w:val="32"/>
-          <w:szCs w:val="32"/>
-        </w:rPr>
-      </w:pPr>
-    </w:p>
-    <w:p>
-      <w:pPr>
-        <w:rPr>
-          <w:sz w:val="32"/>
-          <w:szCs w:val="32"/>
-        </w:rPr>
-      </w:pPr>
-      <w:r>
-        <w:rPr>
-          <w:noProof/>
-          <w:sz w:val="32"/>
-          <w:szCs w:val="32"/>
-        </w:rPr>
-        <w:drawing>
-          <wp:anchor distT="0" distB="0" distL="114300" distR="114300" simplePos="0" relativeHeight="251658240" behindDoc="1" locked="0" layoutInCell="1" allowOverlap="1" wp14:anchorId="304E12DF" wp14:editId="3E36CE2D">
-            <wp:simplePos x="0" y="0"/>
-            <wp:positionH relativeFrom="column">
-              <wp:posOffset>-290195</wp:posOffset>
-            </wp:positionH>
-            <wp:positionV relativeFrom="paragraph">
-              <wp:posOffset>38735</wp:posOffset>
-            </wp:positionV>
-            <wp:extent cx="5883910" cy="2085975"/>
-            <wp:effectExtent l="0" t="0" r="2540" b="9525"/>
-            <wp:wrapTight wrapText="bothSides">
-              <wp:wrapPolygon edited="0">
-                <wp:start x="0" y="0"/>
-                <wp:lineTo x="0" y="21501"/>
-                <wp:lineTo x="21539" y="21501"/>
-                <wp:lineTo x="21539" y="0"/>
-                <wp:lineTo x="0" y="0"/>
-              </wp:wrapPolygon>
-            </wp:wrapTight>
-            <wp:docPr id="2" name="Picture 2"/>
-            <wp:cNvGraphicFramePr>
-              <a:graphicFrameLocks xmlns:a="http://schemas.openxmlformats.org/drawingml/2006/main" noChangeAspect="1"/>
-            </wp:cNvGraphicFramePr>
-            <a:graphic xmlns:a="http://schemas.openxmlformats.org/drawingml/2006/main">
-              <a:graphicData uri="http://schemas.openxmlformats.org/drawingml/2006/picture">
-                <pic:pic xmlns:pic="http://schemas.openxmlformats.org/drawingml/2006/picture">
-                  <pic:nvPicPr>
-                    <pic:cNvPr id="0" name="diagramaBomboana.jpg"/>
-                    <pic:cNvPicPr/>
-                  </pic:nvPicPr>
-                  <pic:blipFill>
-                    <a:blip r:embed="rId20">
-                      <a:extLst>
-                        <a:ext uri="{28A0092B-C50C-407E-A947-70E740481C1C}">
-                          <a14:useLocalDpi xmlns:a14="http://schemas.microsoft.com/office/drawing/2010/main" val="0"/>
-                        </a:ext>
-                      </a:extLst>
-                    </a:blip>
-                    <a:stretch>
-                      <a:fillRect/>
-                    </a:stretch>
-                  </pic:blipFill>
-                  <pic:spPr>
-                    <a:xfrm>
-                      <a:off x="0" y="0"/>
-                      <a:ext cx="5883910" cy="2085975"/>
-                    </a:xfrm>
-                    <a:prstGeom prst="rect">
-                      <a:avLst/>
-                    </a:prstGeom>
-                  </pic:spPr>
-                </pic:pic>
-              </a:graphicData>
-            </a:graphic>
-            <wp14:sizeRelH relativeFrom="page">
-              <wp14:pctWidth>0</wp14:pctWidth>
-            </wp14:sizeRelH>
-            <wp14:sizeRelV relativeFrom="page">
-              <wp14:pctHeight>0</wp14:pctHeight>
-            </wp14:sizeRelV>
-          </wp:anchor>
-        </w:drawing>
-      </w:r>
-      <w:r>
-        <w:rPr>
-          <w:sz w:val="32"/>
-          <w:szCs w:val="32"/>
-        </w:rPr>
-        <w:tab/>
-      </w:r>
-    </w:p>
-    <w:p>
-      <w:pPr>
-        <w:rPr>
-          <w:sz w:val="32"/>
-          <w:szCs w:val="32"/>
-        </w:rPr>
-      </w:pPr>
-      <w:r>
-        <w:rPr>
-          <w:b/>
-          <w:sz w:val="32"/>
-          <w:szCs w:val="32"/>
-        </w:rPr>
-        <w:tab/>
-      </w:r>
-    </w:p>
-    <w:p>
-      <w:pPr>
-        <w:rPr>
-          <w:sz w:val="28"/>
-          <w:szCs w:val="28"/>
-        </w:rPr>
-      </w:pPr>
-      <w:r>
-        <w:rPr>
-          <w:b/>
-          <w:sz w:val="28"/>
-          <w:szCs w:val="28"/>
-        </w:rPr>
-        <w:tab/>
-      </w:r>
-    </w:p>
-    <w:p>
-      <w:pPr>
-        <w:rPr>
-          <w:b/>
-          <w:sz w:val="28"/>
-          <w:szCs w:val="28"/>
-          <w:u w:val="single"/>
-        </w:rPr>
-      </w:pPr>
-      <w:r>
-        <w:rPr>
-          <w:sz w:val="28"/>
-          <w:szCs w:val="28"/>
-        </w:rPr>
-        <w:tab/>
-      </w:r>
-      <w:r>
-        <w:rPr>
-          <w:b/>
-          <w:sz w:val="28"/>
-          <w:szCs w:val="28"/>
-          <w:u w:val="single"/>
-        </w:rPr>
-        <w:t>CandyMatrix</w:t>
-      </w:r>
-    </w:p>
-    <w:p>
-      <w:pPr>
-        <w:rPr>
-          <w:sz w:val="28"/>
-          <w:szCs w:val="28"/>
-        </w:rPr>
-      </w:pPr>
-      <w:r>
-        <w:rPr>
-          <w:sz w:val="28"/>
-          <w:szCs w:val="28"/>
-        </w:rPr>
-        <w:lastRenderedPageBreak/>
-        <w:tab/>
-        <w:t>Clasa are urmatoarele atributii:</w:t>
-      </w:r>
-    </w:p>
-    <w:p>
-      <w:pPr>
-        <w:rPr>
-          <w:sz w:val="28"/>
-          <w:szCs w:val="28"/>
-        </w:rPr>
-      </w:pPr>
-      <w:r>
-        <w:rPr>
-          <w:sz w:val="28"/>
-          <w:szCs w:val="28"/>
-        </w:rPr>
-        <w:tab/>
-      </w:r>
-      <w:r>
-        <w:rPr>
-          <w:sz w:val="28"/>
-          <w:szCs w:val="28"/>
-        </w:rPr>
-        <w:tab/>
-        <w:t>1. Crearea matricii</w:t>
-      </w:r>
-    </w:p>
-    <w:p>
-      <w:pPr>
-        <w:ind w:left="720"/>
-        <w:rPr>
-          <w:sz w:val="28"/>
-          <w:szCs w:val="28"/>
-        </w:rPr>
-      </w:pPr>
-      <w:r>
-        <w:rPr>
-          <w:sz w:val="28"/>
-          <w:szCs w:val="28"/>
-        </w:rPr>
-        <w:tab/>
-        <w:t xml:space="preserve">Se realizeaza prin intermendiul functiei </w:t>
-      </w:r>
-      <w:r>
-        <w:rPr>
-          <w:i/>
-          <w:sz w:val="28"/>
-          <w:szCs w:val="28"/>
-        </w:rPr>
-        <w:t>CreateMatrix()</w:t>
-      </w:r>
-      <w:r>
-        <w:rPr>
-          <w:i/>
-          <w:sz w:val="28"/>
-          <w:szCs w:val="28"/>
-        </w:rPr>
-        <w:t xml:space="preserve"> c</w:t>
-      </w:r>
-      <w:r>
-        <w:rPr>
-          <w:sz w:val="28"/>
-          <w:szCs w:val="28"/>
-        </w:rPr>
-        <w:t>e genereaza random o matrice de dimensiune _rows  x  _columns testand la fiecare pas sa nu se creeze trei bomboane de aceeasi culoare consecutive</w:t>
-      </w:r>
-    </w:p>
-    <w:p>
-      <w:pPr>
-        <w:ind w:left="720"/>
-        <w:rPr>
-          <w:sz w:val="28"/>
-          <w:szCs w:val="28"/>
-        </w:rPr>
-      </w:pPr>
-      <w:r>
-        <w:rPr>
-          <w:sz w:val="28"/>
-          <w:szCs w:val="28"/>
-        </w:rPr>
-        <w:tab/>
-      </w:r>
-      <w:r>
-        <w:rPr>
-          <w:noProof/>
-          <w:sz w:val="28"/>
-          <w:szCs w:val="28"/>
-        </w:rPr>
-        <w:drawing>
-          <wp:inline distT="0" distB="0" distL="0" distR="0">
-            <wp:extent cx="5934075" cy="457200"/>
-            <wp:effectExtent l="0" t="0" r="9525" b="0"/>
-            <wp:docPr id="3" name="Picture 3"/>
-            <wp:cNvGraphicFramePr>
-              <a:graphicFrameLocks xmlns:a="http://schemas.openxmlformats.org/drawingml/2006/main" noChangeAspect="1"/>
-            </wp:cNvGraphicFramePr>
-            <a:graphic xmlns:a="http://schemas.openxmlformats.org/drawingml/2006/main">
-              <a:graphicData uri="http://schemas.openxmlformats.org/drawingml/2006/picture">
-                <pic:pic xmlns:pic="http://schemas.openxmlformats.org/drawingml/2006/picture">
-                  <pic:nvPicPr>
-                    <pic:cNvPr id="0" name="Picture 1"/>
-                    <pic:cNvPicPr>
-                      <a:picLocks noChangeAspect="1" noChangeArrowheads="1"/>
-                    </pic:cNvPicPr>
-                  </pic:nvPicPr>
-                  <pic:blipFill>
-                    <a:blip r:embed="rId21">
-                      <a:extLst>
-                        <a:ext uri="{28A0092B-C50C-407E-A947-70E740481C1C}">
-                          <a14:useLocalDpi xmlns:a14="http://schemas.microsoft.com/office/drawing/2010/main" val="0"/>
-                        </a:ext>
-                      </a:extLst>
-                    </a:blip>
-                    <a:srcRect/>
-                    <a:stretch>
-                      <a:fillRect/>
-                    </a:stretch>
-                  </pic:blipFill>
-                  <pic:spPr bwMode="auto">
-                    <a:xfrm>
-                      <a:off x="0" y="0"/>
-                      <a:ext cx="5934075" cy="457200"/>
-                    </a:xfrm>
-                    <a:prstGeom prst="rect">
-                      <a:avLst/>
-                    </a:prstGeom>
-                    <a:noFill/>
-                    <a:ln>
-                      <a:noFill/>
-                    </a:ln>
-                  </pic:spPr>
-                </pic:pic>
-              </a:graphicData>
-            </a:graphic>
-          </wp:inline>
-        </w:drawing>
-      </w:r>
-    </w:p>
-    <w:p>
-      <w:pPr>
-        <w:ind w:left="720"/>
-        <w:rPr>
-          <w:sz w:val="28"/>
-          <w:szCs w:val="28"/>
-        </w:rPr>
-      </w:pPr>
-    </w:p>
-    <w:p>
-      <w:pPr>
-        <w:ind w:left="720"/>
-        <w:rPr>
-          <w:sz w:val="28"/>
-          <w:szCs w:val="28"/>
-        </w:rPr>
-      </w:pPr>
-      <w:r>
-        <w:rPr>
-          <w:sz w:val="28"/>
-          <w:szCs w:val="28"/>
-        </w:rPr>
-        <w:tab/>
-        <w:t>2. Simuleaza o mutare</w:t>
-      </w:r>
-    </w:p>
-    <w:p>
-      <w:pPr>
-        <w:ind w:left="720"/>
-        <w:rPr>
-          <w:sz w:val="28"/>
-          <w:szCs w:val="28"/>
-        </w:rPr>
-      </w:pPr>
-      <w:r>
-        <w:rPr>
-          <w:sz w:val="28"/>
-          <w:szCs w:val="28"/>
-        </w:rPr>
-        <w:tab/>
-      </w:r>
-      <w:r>
-        <w:rPr>
-          <w:sz w:val="28"/>
-          <w:szCs w:val="28"/>
-        </w:rPr>
-        <w:t xml:space="preserve">Clasa verifica in functia Selected faptul ca ultimele 2 bomboane selectate sunt adiacente si in caz afirmativ declanseaza corutina </w:t>
-      </w:r>
-      <w:r>
-        <w:rPr>
-          <w:i/>
-          <w:sz w:val="28"/>
-          <w:szCs w:val="28"/>
-        </w:rPr>
-        <w:t>Swap</w:t>
-      </w:r>
-      <w:r>
-        <w:rPr>
-          <w:sz w:val="28"/>
-          <w:szCs w:val="28"/>
-        </w:rPr>
-        <w:t>() ce :</w:t>
-      </w:r>
-    </w:p>
-    <w:p>
-      <w:pPr>
-        <w:ind w:left="720"/>
-        <w:rPr>
-          <w:sz w:val="28"/>
-          <w:szCs w:val="28"/>
-        </w:rPr>
-      </w:pPr>
-      <w:r>
-        <w:rPr>
-          <w:sz w:val="28"/>
-          <w:szCs w:val="28"/>
-        </w:rPr>
-        <w:tab/>
-        <w:t>-extrage pozitiile dulciurilor</w:t>
-      </w:r>
-    </w:p>
-    <w:p>
-      <w:pPr>
-        <w:ind w:left="720"/>
-        <w:rPr>
-          <w:sz w:val="28"/>
-          <w:szCs w:val="28"/>
-        </w:rPr>
-      </w:pPr>
-      <w:r>
-        <w:rPr>
-          <w:sz w:val="28"/>
-          <w:szCs w:val="28"/>
-        </w:rPr>
-        <w:tab/>
-        <w:t>-declanseaza animatiile (candy.MoveToAnimation)</w:t>
-      </w:r>
-    </w:p>
-    <w:p>
-      <w:pPr>
-        <w:ind w:left="720"/>
-        <w:rPr>
-          <w:sz w:val="28"/>
-          <w:szCs w:val="28"/>
-        </w:rPr>
-      </w:pPr>
-      <w:r>
-        <w:rPr>
-          <w:sz w:val="28"/>
-          <w:szCs w:val="28"/>
-        </w:rPr>
-        <w:tab/>
-        <w:t>-apeleaza functia de interschimbare in matrice</w:t>
-      </w:r>
-    </w:p>
-    <w:p>
-      <w:pPr>
-        <w:ind w:left="720"/>
-        <w:rPr>
-          <w:sz w:val="28"/>
-          <w:szCs w:val="28"/>
-        </w:rPr>
-      </w:pPr>
-      <w:r>
-        <w:rPr>
-          <w:sz w:val="28"/>
-          <w:szCs w:val="28"/>
-        </w:rPr>
-        <w:tab/>
-        <w:t xml:space="preserve">In cazul in care mutarea nu a declansat niciun 3-matching ultimii 2 pasi sunt reluati, altfel se va apela </w:t>
-      </w:r>
-      <w:r>
-        <w:rPr>
-          <w:sz w:val="28"/>
-          <w:szCs w:val="28"/>
-        </w:rPr>
-        <w:t>DestroyCandies()</w:t>
-      </w:r>
-      <w:r>
-        <w:rPr>
-          <w:sz w:val="28"/>
-          <w:szCs w:val="28"/>
-        </w:rPr>
-        <w:t>;</w:t>
-      </w:r>
-      <w:r>
-        <w:rPr>
-          <w:sz w:val="28"/>
-          <w:szCs w:val="28"/>
-        </w:rPr>
-        <w:t xml:space="preserve"> Astfel si animatia va realiza un reverse</w:t>
-      </w:r>
-    </w:p>
-    <w:p>
-      <w:pPr>
-        <w:ind w:left="720" w:firstLine="720"/>
-        <w:rPr>
-          <w:sz w:val="28"/>
-          <w:szCs w:val="28"/>
-        </w:rPr>
-      </w:pPr>
-      <w:r>
-        <w:rPr>
-          <w:sz w:val="28"/>
-          <w:szCs w:val="28"/>
-        </w:rPr>
-        <w:t>3.  Distruge perechile formate</w:t>
-      </w:r>
-    </w:p>
-    <w:p>
-      <w:pPr>
-        <w:ind w:left="720"/>
-        <w:rPr>
-          <w:sz w:val="28"/>
-          <w:szCs w:val="28"/>
-        </w:rPr>
-      </w:pPr>
-      <w:r>
-        <w:rPr>
-          <w:sz w:val="28"/>
-          <w:szCs w:val="28"/>
-        </w:rPr>
-        <w:tab/>
-      </w:r>
-      <w:r>
-        <w:rPr>
-          <w:sz w:val="28"/>
-          <w:szCs w:val="28"/>
-        </w:rPr>
-        <w:t xml:space="preserve">S-a creat o functie </w:t>
-      </w:r>
-      <w:r>
-        <w:rPr>
-          <w:b/>
-          <w:i/>
-          <w:sz w:val="28"/>
-          <w:szCs w:val="28"/>
-        </w:rPr>
-        <w:t>private List&lt;Candy&gt; GetCandiesToDistroy(Candy candy)</w:t>
-      </w:r>
-      <w:r>
-        <w:rPr>
-          <w:sz w:val="28"/>
-          <w:szCs w:val="28"/>
-        </w:rPr>
-        <w:t xml:space="preserve"> </w:t>
-      </w:r>
-      <w:r>
-        <w:rPr>
-          <w:sz w:val="28"/>
-          <w:szCs w:val="28"/>
-        </w:rPr>
-        <w:t xml:space="preserve"> care sa returneze o lista cu toate bomboanele ce trebuie distruse la pasul curent. Ea foloseste alte 2 metode auxiliare:  </w:t>
-      </w:r>
-      <w:r>
-        <w:rPr>
-          <w:i/>
-          <w:sz w:val="28"/>
-          <w:szCs w:val="28"/>
-        </w:rPr>
-        <w:t>private List&lt;Candy&gt; GetHorizontalMatches(Candy candy)</w:t>
-      </w:r>
-      <w:r>
-        <w:rPr>
-          <w:i/>
-          <w:sz w:val="28"/>
-          <w:szCs w:val="28"/>
-        </w:rPr>
-        <w:t xml:space="preserve"> s</w:t>
-      </w:r>
-      <w:r>
-        <w:rPr>
-          <w:sz w:val="28"/>
-          <w:szCs w:val="28"/>
-        </w:rPr>
-        <w:t xml:space="preserve">i </w:t>
-      </w:r>
-      <w:r>
-        <w:rPr>
-          <w:b/>
-          <w:i/>
-          <w:sz w:val="28"/>
-          <w:szCs w:val="28"/>
-        </w:rPr>
-        <w:t>private List&lt;Candy&gt; GetVerticalMatches(Candy candy)</w:t>
-      </w:r>
-      <w:r>
-        <w:rPr>
-          <w:i/>
-          <w:sz w:val="28"/>
-          <w:szCs w:val="28"/>
-        </w:rPr>
-        <w:t xml:space="preserve"> </w:t>
-      </w:r>
-      <w:r>
-        <w:rPr>
-          <w:sz w:val="28"/>
-          <w:szCs w:val="28"/>
-        </w:rPr>
-        <w:t>ce itereaza succesiv la stanga/dreapta respective sus-jos atata timp cat avem acelasi tip de bomboana si introducem in lista daca numarul de bomboane identice nu este mai mic de 3.</w:t>
-      </w:r>
-    </w:p>
-    <w:p>
-      <w:pPr>
-        <w:ind w:left="720"/>
-        <w:rPr>
-          <w:sz w:val="28"/>
-          <w:szCs w:val="28"/>
-        </w:rPr>
-      </w:pPr>
-      <w:r>
-        <w:rPr>
-          <w:sz w:val="28"/>
-          <w:szCs w:val="28"/>
-        </w:rPr>
-        <w:lastRenderedPageBreak/>
-        <w:tab/>
-        <w:t xml:space="preserve">Se va itera prin lista nou formata apeland functia de animatie a distrugerii </w:t>
-      </w:r>
-      <w:r>
-        <w:rPr>
-          <w:b/>
-          <w:i/>
-          <w:sz w:val="28"/>
-          <w:szCs w:val="28"/>
-        </w:rPr>
-        <w:t xml:space="preserve">candy.DestroyAnimation () </w:t>
-      </w:r>
-      <w:r>
-        <w:rPr>
-          <w:sz w:val="28"/>
-          <w:szCs w:val="28"/>
-        </w:rPr>
-        <w:t>si se umplu spatiile libere in 2 pasi:</w:t>
-      </w:r>
-    </w:p>
-    <w:p>
-      <w:pPr>
-        <w:ind w:left="720"/>
-        <w:rPr>
-          <w:sz w:val="28"/>
-          <w:szCs w:val="28"/>
-        </w:rPr>
-      </w:pPr>
-      <w:r>
-        <w:rPr>
-          <w:sz w:val="28"/>
-          <w:szCs w:val="28"/>
-        </w:rPr>
-        <w:tab/>
-        <w:t>-se condenseaza spatiile ( bomboa</w:t>
-      </w:r>
-      <w:r>
-        <w:rPr>
-          <w:sz w:val="28"/>
-          <w:szCs w:val="28"/>
-        </w:rPr>
-        <w:t xml:space="preserve">nele de sus coboara cat timp nu </w:t>
-      </w:r>
-      <w:r>
-        <w:rPr>
-          <w:sz w:val="28"/>
-          <w:szCs w:val="28"/>
-        </w:rPr>
-        <w:t>sunt blocate in jos)</w:t>
-      </w:r>
-    </w:p>
-    <w:p>
-      <w:pPr>
-        <w:ind w:left="720"/>
-        <w:rPr>
-          <w:sz w:val="28"/>
-          <w:szCs w:val="28"/>
-        </w:rPr>
-      </w:pPr>
-      <w:r>
-        <w:rPr>
-          <w:sz w:val="28"/>
-          <w:szCs w:val="28"/>
-        </w:rPr>
-        <w:tab/>
-      </w:r>
-      <w:r>
-        <w:rPr>
-          <w:noProof/>
-          <w:sz w:val="28"/>
-          <w:szCs w:val="28"/>
-        </w:rPr>
-        <w:drawing>
-          <wp:inline distT="0" distB="0" distL="0" distR="0">
-            <wp:extent cx="5476875" cy="2115267"/>
-            <wp:effectExtent l="0" t="0" r="0" b="0"/>
-            <wp:docPr id="4" name="Picture 4"/>
-            <wp:cNvGraphicFramePr>
-              <a:graphicFrameLocks xmlns:a="http://schemas.openxmlformats.org/drawingml/2006/main" noChangeAspect="1"/>
-            </wp:cNvGraphicFramePr>
-            <a:graphic xmlns:a="http://schemas.openxmlformats.org/drawingml/2006/main">
-              <a:graphicData uri="http://schemas.openxmlformats.org/drawingml/2006/picture">
-                <pic:pic xmlns:pic="http://schemas.openxmlformats.org/drawingml/2006/picture">
-                  <pic:nvPicPr>
-                    <pic:cNvPr id="0" name="Picture 2"/>
-                    <pic:cNvPicPr>
-                      <a:picLocks noChangeAspect="1" noChangeArrowheads="1"/>
-                    </pic:cNvPicPr>
-                  </pic:nvPicPr>
-                  <pic:blipFill>
-                    <a:blip r:embed="rId22">
-                      <a:extLst>
-                        <a:ext uri="{28A0092B-C50C-407E-A947-70E740481C1C}">
-                          <a14:useLocalDpi xmlns:a14="http://schemas.microsoft.com/office/drawing/2010/main" val="0"/>
-                        </a:ext>
-                      </a:extLst>
-                    </a:blip>
-                    <a:srcRect/>
-                    <a:stretch>
-                      <a:fillRect/>
-                    </a:stretch>
-                  </pic:blipFill>
-                  <pic:spPr bwMode="auto">
-                    <a:xfrm>
-                      <a:off x="0" y="0"/>
-                      <a:ext cx="5476875" cy="2115267"/>
-                    </a:xfrm>
-                    <a:prstGeom prst="rect">
-                      <a:avLst/>
-                    </a:prstGeom>
-                    <a:noFill/>
-                    <a:ln>
-                      <a:noFill/>
-                    </a:ln>
-                  </pic:spPr>
-                </pic:pic>
-              </a:graphicData>
-            </a:graphic>
-          </wp:inline>
-        </w:drawing>
-      </w:r>
-    </w:p>
-    <w:p>
-      <w:pPr>
-        <w:pStyle w:val="ListParagraph"/>
-        <w:numPr>
-          <w:ilvl w:val="0"/>
-          <w:numId w:val="2"/>
-        </w:numPr>
-        <w:rPr>
-          <w:sz w:val="28"/>
-          <w:szCs w:val="28"/>
-        </w:rPr>
-      </w:pPr>
-      <w:r>
-        <w:rPr>
-          <w:sz w:val="28"/>
-          <w:szCs w:val="28"/>
-        </w:rPr>
-        <w:t xml:space="preserve">Se umplu random spatiile ramase sus, si se reia verificare de noi matchinguri formate reapeland corutina </w:t>
-      </w:r>
-      <w:r>
-        <w:rPr>
-          <w:b/>
-          <w:i/>
-          <w:sz w:val="28"/>
-          <w:szCs w:val="28"/>
-        </w:rPr>
-        <w:t>DestroyCandies ()</w:t>
-      </w:r>
-    </w:p>
-    <w:p>
-      <w:pPr>
-        <w:ind w:left="720" w:firstLine="720"/>
-        <w:rPr>
-          <w:sz w:val="28"/>
-          <w:szCs w:val="28"/>
-        </w:rPr>
-      </w:pPr>
-    </w:p>
-    <w:p>
-      <w:pPr>
-        <w:ind w:left="720" w:firstLine="720"/>
-        <w:rPr>
-          <w:sz w:val="28"/>
-          <w:szCs w:val="28"/>
-        </w:rPr>
-      </w:pPr>
-      <w:r>
-        <w:rPr>
-          <w:sz w:val="28"/>
-          <w:szCs w:val="28"/>
-        </w:rPr>
-        <w:t>4. Creaza Shuffle</w:t>
-      </w:r>
-    </w:p>
-    <w:p>
-      <w:pPr>
-        <w:ind w:left="720" w:firstLine="720"/>
-        <w:rPr>
-          <w:sz w:val="28"/>
-          <w:szCs w:val="28"/>
-        </w:rPr>
-      </w:pPr>
-      <w:r>
-        <w:rPr>
-          <w:sz w:val="28"/>
-          <w:szCs w:val="28"/>
-        </w:rPr>
-        <w:t xml:space="preserve">Se parcurge din nou toata matricea si sunt verificate pentru fiecare bomboana daca mutand-o in fiecare din cele 4 directi genereaza o miscare valida. Daca nu se intalneste nicio mutare valida playerul este blocat si e nevoie de un Shuffle automat: </w:t>
-      </w:r>
-    </w:p>
-    <w:p>
-      <w:pPr>
-        <w:ind w:left="720" w:firstLine="720"/>
-        <w:rPr>
-          <w:b/>
-          <w:i/>
-          <w:sz w:val="28"/>
-          <w:szCs w:val="28"/>
-        </w:rPr>
-      </w:pPr>
-      <w:r>
-        <w:rPr>
-          <w:sz w:val="28"/>
-          <w:szCs w:val="28"/>
-        </w:rPr>
-        <w:t xml:space="preserve">se apeleaza corutina </w:t>
-      </w:r>
-      <w:r>
-        <w:rPr>
-          <w:b/>
-          <w:i/>
-          <w:sz w:val="28"/>
-          <w:szCs w:val="28"/>
-        </w:rPr>
-        <w:t>private IEnumerator Shuffle(List&lt;Candy&gt; candies)</w:t>
-      </w:r>
-      <w:r>
-        <w:rPr>
-          <w:b/>
-          <w:i/>
-          <w:sz w:val="28"/>
-          <w:szCs w:val="28"/>
-        </w:rPr>
-        <w:t xml:space="preserve"> </w:t>
-      </w:r>
-      <w:r>
-        <w:rPr>
-          <w:sz w:val="28"/>
-          <w:szCs w:val="28"/>
-        </w:rPr>
-        <w:t xml:space="preserve"> ce preia toate bomboanele din matrics si extrage random cate un element pe care il reintroduce stergandu-l din lista daca nu realizeaza matching cu cele deja existente. Daca cele ramase nu pot indeplini aceasta conditie operatia de reia. Avand in vedere ca </w:t>
-      </w:r>
-      <w:r>
-        <w:rPr>
-          <w:sz w:val="28"/>
-          <w:szCs w:val="28"/>
-        </w:rPr>
-        <w:t xml:space="preserve">probabilitate de shuffling este foarte mica, dupa 20 de repetitii se va renunta la idea de Shuffling regenerand matricea cu </w:t>
-      </w:r>
-      <w:r>
-        <w:rPr>
-          <w:b/>
-          <w:i/>
-          <w:sz w:val="28"/>
-          <w:szCs w:val="28"/>
-        </w:rPr>
-        <w:t>CreateMatrix()</w:t>
-      </w:r>
-    </w:p>
-    <w:p>
-      <w:pPr>
-        <w:ind w:firstLine="720"/>
-        <w:rPr>
-          <w:b/>
-          <w:sz w:val="32"/>
-          <w:szCs w:val="32"/>
-          <w:u w:val="single"/>
-        </w:rPr>
-      </w:pPr>
-    </w:p>
-    <w:p>
-      <w:pPr>
-        <w:ind w:firstLine="720"/>
-        <w:rPr>
-          <w:b/>
-          <w:sz w:val="32"/>
-          <w:szCs w:val="32"/>
-          <w:u w:val="single"/>
-        </w:rPr>
-      </w:pPr>
-      <w:r>
-        <w:rPr>
-          <w:b/>
-          <w:sz w:val="32"/>
-          <w:szCs w:val="32"/>
-          <w:u w:val="single"/>
-        </w:rPr>
-        <w:t>GameManager</w:t>
-      </w:r>
-    </w:p>
-    <w:p/>
-    <w:p>
-      <w:pPr>
-        <w:ind w:firstLine="720"/>
-      </w:pPr>
-      <w:r>
-        <w:rPr>
-          <w:sz w:val="28"/>
-        </w:rPr>
-        <w:t xml:space="preserve">Aceasta clasa este de tip </w:t>
-      </w:r>
-      <w:r>
-        <w:rPr>
-          <w:b/>
-          <w:sz w:val="28"/>
-        </w:rPr>
-        <w:t xml:space="preserve">singleton </w:t>
-      </w:r>
-      <w:r>
-        <w:rPr>
-          <w:sz w:val="28"/>
-        </w:rPr>
-        <w:t>care primeste evenimente si trimite comenzi celorlalte clase mai mici.</w:t>
-      </w:r>
-    </w:p>
-    <w:p/>
-    <w:p>
-      <w:pPr>
-        <w:ind w:firstLine="720"/>
-      </w:pPr>
-      <w:r>
-        <w:rPr>
-          <w:sz w:val="28"/>
-        </w:rPr>
-        <w:t xml:space="preserve">De exemplu, clasa </w:t>
-      </w:r>
-      <w:r>
-        <w:rPr>
-          <w:b/>
-          <w:sz w:val="28"/>
-        </w:rPr>
-        <w:t xml:space="preserve">InputManager </w:t>
-      </w:r>
-      <w:r>
-        <w:rPr>
-          <w:sz w:val="28"/>
-        </w:rPr>
-        <w:t xml:space="preserve">ii trimite lui </w:t>
-      </w:r>
-      <w:r>
-        <w:rPr>
-          <w:b/>
-          <w:sz w:val="28"/>
-        </w:rPr>
-        <w:t xml:space="preserve">GameManager </w:t>
-      </w:r>
-      <w:r>
-        <w:rPr>
-          <w:sz w:val="28"/>
-        </w:rPr>
-        <w:t xml:space="preserve">pozitia la care jucatorul a dat click, urmand ca acesta sa caute un obiect de tip </w:t>
-      </w:r>
-      <w:r>
-        <w:rPr>
-          <w:b/>
-          <w:sz w:val="28"/>
-        </w:rPr>
-        <w:t xml:space="preserve">Candy </w:t>
-      </w:r>
-      <w:r>
-        <w:rPr>
-          <w:sz w:val="28"/>
-        </w:rPr>
-        <w:t xml:space="preserve">la acea pozitie. Daca exista un astfel de obiect, </w:t>
-      </w:r>
-      <w:r>
-        <w:rPr>
-          <w:b/>
-          <w:sz w:val="28"/>
-        </w:rPr>
-        <w:t xml:space="preserve">GameManager </w:t>
-      </w:r>
-      <w:r>
-        <w:rPr>
-          <w:sz w:val="28"/>
-        </w:rPr>
-        <w:t xml:space="preserve">va trimite o comanda de selectare a obiectului gasit catre clasa </w:t>
-      </w:r>
-      <w:r>
-        <w:rPr>
-          <w:b/>
-          <w:sz w:val="28"/>
-        </w:rPr>
-        <w:t>CandyMatrix</w:t>
-      </w:r>
-      <w:r>
-        <w:rPr>
-          <w:sz w:val="28"/>
-        </w:rPr>
-        <w:t xml:space="preserve">. </w:t>
-      </w:r>
-      <w:r>
-        <w:rPr>
-          <w:noProof/>
-        </w:rPr>
-        <w:drawing>
-          <wp:inline distT="0" distB="0" distL="0" distR="0">
-            <wp:extent cx="4162425" cy="3152775"/>
-            <wp:effectExtent l="0" t="0" r="9525" b="9525"/>
-            <wp:docPr id="11" name="Picture 11" descr="Description: gamemanagerinput.png"/>
-            <wp:cNvGraphicFramePr>
-              <a:graphicFrameLocks xmlns:a="http://schemas.openxmlformats.org/drawingml/2006/main" noChangeAspect="1"/>
-            </wp:cNvGraphicFramePr>
-            <a:graphic xmlns:a="http://schemas.openxmlformats.org/drawingml/2006/main">
-              <a:graphicData uri="http://schemas.openxmlformats.org/drawingml/2006/picture">
-                <pic:pic xmlns:pic="http://schemas.openxmlformats.org/drawingml/2006/picture">
-                  <pic:nvPicPr>
-                    <pic:cNvPr id="0" name="image04.png" descr="Description: gamemanagerinput.png"/>
-                    <pic:cNvPicPr>
-                      <a:picLocks noChangeAspect="1" noChangeArrowheads="1"/>
-                    </pic:cNvPicPr>
-                  </pic:nvPicPr>
-                  <pic:blipFill>
-                    <a:blip r:embed="rId23">
-                      <a:extLst>
-                        <a:ext uri="{28A0092B-C50C-407E-A947-70E740481C1C}">
-                          <a14:useLocalDpi xmlns:a14="http://schemas.microsoft.com/office/drawing/2010/main" val="0"/>
-                        </a:ext>
-                      </a:extLst>
-                    </a:blip>
-                    <a:srcRect/>
-                    <a:stretch>
-                      <a:fillRect/>
-                    </a:stretch>
-                  </pic:blipFill>
-                  <pic:spPr bwMode="auto">
-                    <a:xfrm>
-                      <a:off x="0" y="0"/>
-                      <a:ext cx="4162425" cy="3152775"/>
-                    </a:xfrm>
-                    <a:prstGeom prst="rect">
-                      <a:avLst/>
-                    </a:prstGeom>
-                    <a:noFill/>
-                    <a:ln>
-                      <a:noFill/>
-                    </a:ln>
-                  </pic:spPr>
-                </pic:pic>
-              </a:graphicData>
-            </a:graphic>
-          </wp:inline>
-        </w:drawing>
-      </w:r>
-    </w:p>
-    <w:p>
-      <w:pPr>
-        <w:ind w:firstLine="720"/>
-      </w:pPr>
-    </w:p>
-    <w:p>
-      <w:pPr>
-        <w:ind w:firstLine="720"/>
-      </w:pPr>
-      <w:r>
-        <w:rPr>
-          <w:sz w:val="28"/>
-        </w:rPr>
-        <w:t xml:space="preserve">Pe langa aceste evenimente primite de la </w:t>
-      </w:r>
-      <w:r>
-        <w:rPr>
-          <w:b/>
-          <w:sz w:val="28"/>
-        </w:rPr>
-        <w:t>InputManager</w:t>
-      </w:r>
-      <w:r>
-        <w:rPr>
-          <w:sz w:val="28"/>
-        </w:rPr>
-        <w:t xml:space="preserve">, </w:t>
-      </w:r>
-      <w:r>
-        <w:rPr>
-          <w:b/>
-          <w:sz w:val="28"/>
-        </w:rPr>
-        <w:t xml:space="preserve">GameManager </w:t>
-      </w:r>
-      <w:r>
-        <w:rPr>
-          <w:sz w:val="28"/>
-        </w:rPr>
-        <w:t>mai primeste si evenimente de la alte clase, cum ar fi:</w:t>
-      </w:r>
-    </w:p>
-    <w:p>
-      <w:pPr>
-        <w:numPr>
-          <w:ilvl w:val="0"/>
-          <w:numId w:val="3"/>
-        </w:numPr>
-        <w:spacing w:after="0"/>
-        <w:ind w:hanging="360"/>
-        <w:contextualSpacing/>
-        <w:rPr>
-          <w:b/>
-          <w:sz w:val="28"/>
-        </w:rPr>
-      </w:pPr>
-      <w:r>
-        <w:rPr>
-          <w:b/>
-          <w:sz w:val="28"/>
-        </w:rPr>
-        <w:t xml:space="preserve">Candy </w:t>
-      </w:r>
-      <w:r>
-        <w:rPr>
-          <w:sz w:val="28"/>
-        </w:rPr>
-        <w:t>trimite un eveniment in momentul in care este distrusa.</w:t>
-      </w:r>
-    </w:p>
-    <w:p>
-      <w:pPr>
-        <w:numPr>
-          <w:ilvl w:val="0"/>
-          <w:numId w:val="3"/>
-        </w:numPr>
-        <w:spacing w:after="0"/>
-        <w:ind w:hanging="360"/>
-        <w:contextualSpacing/>
-        <w:rPr>
-          <w:b/>
-          <w:sz w:val="28"/>
-        </w:rPr>
-      </w:pPr>
-      <w:r>
-        <w:rPr>
-          <w:b/>
-          <w:sz w:val="28"/>
-        </w:rPr>
-        <w:t xml:space="preserve">UITimeLimit </w:t>
-      </w:r>
-      <w:r>
-        <w:rPr>
-          <w:sz w:val="28"/>
-        </w:rPr>
-        <w:t>trimite un eveniment in momentul in care timer-ul atinge valoarea 0.</w:t>
-      </w:r>
-    </w:p>
-    <w:p>
-      <w:r>
-        <w:rPr>
-          <w:sz w:val="28"/>
-        </w:rPr>
-        <w:lastRenderedPageBreak/>
-        <w:tab/>
-        <w:t>Acesta va trata aceste evenimente trimitand comenzi catre clase mai mici:</w:t>
-      </w:r>
-    </w:p>
-    <w:p>
-      <w:pPr>
-        <w:numPr>
-          <w:ilvl w:val="0"/>
-          <w:numId w:val="4"/>
-        </w:numPr>
-        <w:spacing w:after="0"/>
-        <w:ind w:hanging="360"/>
-        <w:contextualSpacing/>
-        <w:rPr>
-          <w:sz w:val="28"/>
-        </w:rPr>
-      </w:pPr>
-      <w:r>
-        <w:rPr>
-          <w:sz w:val="28"/>
-        </w:rPr>
-        <w:t xml:space="preserve">Catre clasa </w:t>
-      </w:r>
-      <w:r>
-        <w:rPr>
-          <w:b/>
-          <w:sz w:val="28"/>
-        </w:rPr>
-        <w:t xml:space="preserve">UIScore </w:t>
-      </w:r>
-      <w:r>
-        <w:rPr>
-          <w:sz w:val="28"/>
-        </w:rPr>
-        <w:t>se trimite o comanda de incrementare a scorului</w:t>
-      </w:r>
-    </w:p>
-    <w:p>
-      <w:pPr>
-        <w:numPr>
-          <w:ilvl w:val="0"/>
-          <w:numId w:val="4"/>
-        </w:numPr>
-        <w:spacing w:after="0"/>
-        <w:ind w:hanging="360"/>
-        <w:contextualSpacing/>
-        <w:rPr>
-          <w:sz w:val="28"/>
-        </w:rPr>
-      </w:pPr>
-      <w:r>
-        <w:rPr>
-          <w:sz w:val="28"/>
-        </w:rPr>
-        <w:t xml:space="preserve">Catre clasa </w:t>
-      </w:r>
-      <w:r>
-        <w:rPr>
-          <w:b/>
-          <w:sz w:val="28"/>
-        </w:rPr>
-        <w:t xml:space="preserve">UITimeLimit </w:t>
-      </w:r>
-      <w:r>
-        <w:rPr>
-          <w:sz w:val="28"/>
-        </w:rPr>
-        <w:t>se trimite o comanda de incrementare a timpului</w:t>
-      </w:r>
-    </w:p>
-    <w:p>
-      <w:pPr>
-        <w:numPr>
-          <w:ilvl w:val="0"/>
-          <w:numId w:val="4"/>
-        </w:numPr>
-        <w:spacing w:after="0"/>
-        <w:ind w:hanging="360"/>
-        <w:contextualSpacing/>
-        <w:rPr>
-          <w:sz w:val="28"/>
-        </w:rPr>
-      </w:pPr>
-      <w:r>
-        <w:rPr>
-          <w:sz w:val="28"/>
-        </w:rPr>
-        <w:t>In cazul in care se primeste evenimentul GameEnded, GameManager se va ocupa de distrugerea scenei de joc si instantierea scenei de sfarsit de nivel.</w:t>
-      </w:r>
-    </w:p>
-    <w:p/>
-    <w:p>
-      <w:r>
-        <w:rPr>
-          <w:noProof/>
-        </w:rPr>
-        <w:drawing>
-          <wp:inline distT="0" distB="0" distL="0" distR="0">
-            <wp:extent cx="3524250" cy="2562225"/>
-            <wp:effectExtent l="0" t="0" r="0" b="9525"/>
-            <wp:docPr id="10" name="Picture 10" descr="Description: Untitled.png"/>
-            <wp:cNvGraphicFramePr>
-              <a:graphicFrameLocks xmlns:a="http://schemas.openxmlformats.org/drawingml/2006/main" noChangeAspect="1"/>
-            </wp:cNvGraphicFramePr>
-            <a:graphic xmlns:a="http://schemas.openxmlformats.org/drawingml/2006/main">
-              <a:graphicData uri="http://schemas.openxmlformats.org/drawingml/2006/picture">
-                <pic:pic xmlns:pic="http://schemas.openxmlformats.org/drawingml/2006/picture">
-                  <pic:nvPicPr>
-                    <pic:cNvPr id="0" name="image06.png" descr="Description: Untitled.png"/>
-                    <pic:cNvPicPr>
-                      <a:picLocks noChangeAspect="1" noChangeArrowheads="1"/>
-                    </pic:cNvPicPr>
-                  </pic:nvPicPr>
-                  <pic:blipFill>
-                    <a:blip r:embed="rId24">
-                      <a:extLst>
-                        <a:ext uri="{28A0092B-C50C-407E-A947-70E740481C1C}">
-                          <a14:useLocalDpi xmlns:a14="http://schemas.microsoft.com/office/drawing/2010/main" val="0"/>
-                        </a:ext>
-                      </a:extLst>
-                    </a:blip>
-                    <a:srcRect/>
-                    <a:stretch>
-                      <a:fillRect/>
-                    </a:stretch>
-                  </pic:blipFill>
-                  <pic:spPr bwMode="auto">
-                    <a:xfrm>
-                      <a:off x="0" y="0"/>
-                      <a:ext cx="3524250" cy="2562225"/>
-                    </a:xfrm>
-                    <a:prstGeom prst="rect">
-                      <a:avLst/>
-                    </a:prstGeom>
-                    <a:noFill/>
-                    <a:ln>
-                      <a:noFill/>
-                    </a:ln>
-                  </pic:spPr>
-                </pic:pic>
-              </a:graphicData>
-            </a:graphic>
-          </wp:inline>
-        </w:drawing>
-      </w:r>
-    </w:p>
-    <w:p/>
-    <w:p>
-      <w:pPr>
-        <w:ind w:firstLine="720"/>
-        <w:rPr>
-          <w:b/>
-          <w:sz w:val="32"/>
-          <w:szCs w:val="32"/>
-          <w:u w:val="single"/>
-        </w:rPr>
-      </w:pPr>
-      <w:r>
-        <w:rPr>
-          <w:b/>
-          <w:sz w:val="32"/>
-          <w:szCs w:val="32"/>
-          <w:u w:val="single"/>
-        </w:rPr>
-        <w:t>Tween</w:t>
-      </w:r>
-    </w:p>
-    <w:p>
-      <w:pPr>
-        <w:jc w:val="center"/>
-      </w:pPr>
-    </w:p>
-    <w:p>
-      <w:pPr>
-        <w:ind w:firstLine="720"/>
-      </w:pPr>
-      <w:r>
-        <w:rPr>
-          <w:sz w:val="28"/>
-        </w:rPr>
-        <w:t xml:space="preserve">Aceasta clasa este responsabila pentru animatiile de miscare / scalare a obiectelor. De fiecare data cand este nevoie de o animatie de acest tip, aceasta clasa va crea o instanta a ei si o va atasa obiectului pe care se doreste executarea animatiei, iar acea instanta a clasei va rula animatia in functie de anumiti </w:t>
-      </w:r>
-      <w:r>
-        <w:rPr>
-          <w:sz w:val="28"/>
-        </w:rPr>
-        <w:lastRenderedPageBreak/>
-        <w:t>parametrii.</w:t>
-      </w:r>
-      <w:r>
-        <w:rPr>
-          <w:noProof/>
-        </w:rPr>
-        <w:drawing>
-          <wp:inline distT="0" distB="0" distL="0" distR="0">
-            <wp:extent cx="5943600" cy="2733675"/>
-            <wp:effectExtent l="0" t="0" r="0" b="9525"/>
-            <wp:docPr id="9" name="Picture 9" descr="Description: Untitled.png"/>
-            <wp:cNvGraphicFramePr>
-              <a:graphicFrameLocks xmlns:a="http://schemas.openxmlformats.org/drawingml/2006/main" noChangeAspect="1"/>
-            </wp:cNvGraphicFramePr>
-            <a:graphic xmlns:a="http://schemas.openxmlformats.org/drawingml/2006/main">
-              <a:graphicData uri="http://schemas.openxmlformats.org/drawingml/2006/picture">
-                <pic:pic xmlns:pic="http://schemas.openxmlformats.org/drawingml/2006/picture">
-                  <pic:nvPicPr>
-                    <pic:cNvPr id="0" name="image05.png" descr="Description: Untitled.png"/>
-                    <pic:cNvPicPr>
-                      <a:picLocks noChangeAspect="1" noChangeArrowheads="1"/>
-                    </pic:cNvPicPr>
-                  </pic:nvPicPr>
-                  <pic:blipFill>
-                    <a:blip r:embed="rId25">
-                      <a:extLst>
-                        <a:ext uri="{28A0092B-C50C-407E-A947-70E740481C1C}">
-                          <a14:useLocalDpi xmlns:a14="http://schemas.microsoft.com/office/drawing/2010/main" val="0"/>
-                        </a:ext>
-                      </a:extLst>
-                    </a:blip>
-                    <a:srcRect/>
-                    <a:stretch>
-                      <a:fillRect/>
-                    </a:stretch>
-                  </pic:blipFill>
-                  <pic:spPr bwMode="auto">
-                    <a:xfrm>
-                      <a:off x="0" y="0"/>
-                      <a:ext cx="5943600" cy="2733675"/>
-                    </a:xfrm>
-                    <a:prstGeom prst="rect">
-                      <a:avLst/>
-                    </a:prstGeom>
-                    <a:noFill/>
-                    <a:ln>
-                      <a:noFill/>
-                    </a:ln>
-                  </pic:spPr>
-                </pic:pic>
-              </a:graphicData>
-            </a:graphic>
-          </wp:inline>
-        </w:drawing>
-      </w:r>
-    </w:p>
-    <w:p>
-      <w:pPr>
-        <w:ind w:left="720" w:firstLine="720"/>
-        <w:rPr>
-          <w:b/>
-          <w:i/>
-          <w:sz w:val="28"/>
-          <w:szCs w:val="28"/>
-        </w:rPr>
-      </w:pPr>
-      <w:r>
-        <w:rPr>
-          <w:sz w:val="28"/>
-        </w:rPr>
-        <w:tab/>
-        <w:t>Pe langa animatiile de tip liniar, aceasta clasa suporta mai multe tipuri declarate in containerul EaseType. In functie de tipul ales, clasa va decide ce functie de interpolare va folosi in rularea animatiei.</w:t>
-      </w:r>
-    </w:p>
-    <w:p>
-      <w:pPr>
-        <w:ind w:left="720" w:firstLine="720"/>
-        <w:rPr>
-          <w:b/>
-          <w:sz w:val="28"/>
-          <w:szCs w:val="28"/>
-        </w:rPr>
-      </w:pPr>
-    </w:p>
-    <w:p>
-      <w:pPr>
-        <w:ind w:left="720" w:firstLine="720"/>
-        <w:rPr>
-          <w:b/>
-          <w:sz w:val="28"/>
-          <w:szCs w:val="28"/>
-          <w:u w:val="single"/>
-        </w:rPr>
-      </w:pPr>
-      <w:r>
-        <w:rPr>
-          <w:b/>
-          <w:sz w:val="28"/>
-          <w:szCs w:val="28"/>
-          <w:u w:val="single"/>
-        </w:rPr>
-        <w:t>Input Manager</w:t>
-      </w:r>
-    </w:p>
-    <w:p>
-      <w:pPr>
-        <w:ind w:left="720" w:firstLine="720"/>
-        <w:rPr>
-          <w:noProof/>
-          <w:sz w:val="28"/>
-          <w:szCs w:val="28"/>
-        </w:rPr>
-      </w:pPr>
-      <w:r>
-        <w:rPr>
-          <w:sz w:val="28"/>
-          <w:szCs w:val="28"/>
-        </w:rPr>
-        <w:t>Aceasta clasa are rolul de a gestiona interactiunea cu utilizatorul, raspunsul la clickul/touchul executat de acesta</w:t>
-      </w:r>
-      <w:r>
-        <w:rPr>
-          <w:sz w:val="28"/>
-          <w:szCs w:val="28"/>
-        </w:rPr>
-        <w:t>.</w:t>
-      </w:r>
-      <w:r>
-        <w:rPr>
-          <w:sz w:val="28"/>
-          <w:szCs w:val="28"/>
-        </w:rPr>
-        <w:t xml:space="preserve"> Clasa transmite GameManager-ului informatii legate de comportamentul utilizatorului,</w:t>
-      </w:r>
-      <w:r>
-        <w:rPr>
-          <w:sz w:val="28"/>
-          <w:szCs w:val="28"/>
-        </w:rPr>
-        <w:t xml:space="preserve"> </w:t>
-      </w:r>
-      <w:r>
-        <w:rPr>
-          <w:sz w:val="28"/>
-          <w:szCs w:val="28"/>
-        </w:rPr>
-        <w:t>avnad grija sa blocheze accesul acestuia in timpul animatiilor.</w:t>
-      </w:r>
-      <w:r>
-        <w:rPr>
-          <w:noProof/>
-          <w:sz w:val="28"/>
-          <w:szCs w:val="28"/>
-        </w:rPr>
-        <w:t xml:space="preserve"> </w:t>
-      </w:r>
-    </w:p>
-    <w:p>
-      <w:pPr>
-        <w:ind w:left="720" w:firstLine="720"/>
-        <w:rPr>
-          <w:sz w:val="28"/>
-          <w:szCs w:val="28"/>
-        </w:rPr>
-      </w:pPr>
-      <w:r>
-        <w:rPr>
-          <w:noProof/>
-          <w:sz w:val="28"/>
-          <w:szCs w:val="28"/>
-        </w:rPr>
-        <w:drawing>
-          <wp:inline distT="0" distB="0" distL="0" distR="0" wp14:anchorId="7FC591AE" wp14:editId="5972C535">
-            <wp:extent cx="5372100" cy="2117847"/>
-            <wp:effectExtent l="0" t="0" r="0" b="0"/>
-            <wp:docPr id="5" name="Picture 5"/>
-            <wp:cNvGraphicFramePr>
-              <a:graphicFrameLocks xmlns:a="http://schemas.openxmlformats.org/drawingml/2006/main" noChangeAspect="1"/>
-            </wp:cNvGraphicFramePr>
-            <a:graphic xmlns:a="http://schemas.openxmlformats.org/drawingml/2006/main">
-              <a:graphicData uri="http://schemas.openxmlformats.org/drawingml/2006/picture">
-                <pic:pic xmlns:pic="http://schemas.openxmlformats.org/drawingml/2006/picture">
-                  <pic:nvPicPr>
-                    <pic:cNvPr id="0" name="Picture 3"/>
-                    <pic:cNvPicPr>
-                      <a:picLocks noChangeAspect="1" noChangeArrowheads="1"/>
-                    </pic:cNvPicPr>
-                  </pic:nvPicPr>
-                  <pic:blipFill>
-                    <a:blip r:embed="rId26">
-                      <a:extLst>
-                        <a:ext uri="{28A0092B-C50C-407E-A947-70E740481C1C}">
-                          <a14:useLocalDpi xmlns:a14="http://schemas.microsoft.com/office/drawing/2010/main" val="0"/>
-                        </a:ext>
-                      </a:extLst>
-                    </a:blip>
-                    <a:srcRect/>
-                    <a:stretch>
-                      <a:fillRect/>
-                    </a:stretch>
-                  </pic:blipFill>
-                  <pic:spPr bwMode="auto">
-                    <a:xfrm>
-                      <a:off x="0" y="0"/>
-                      <a:ext cx="5372100" cy="2117847"/>
-                    </a:xfrm>
-                    <a:prstGeom prst="rect">
-                      <a:avLst/>
-                    </a:prstGeom>
-                    <a:noFill/>
-                    <a:ln>
-                      <a:noFill/>
-                    </a:ln>
-                  </pic:spPr>
-                </pic:pic>
-              </a:graphicData>
-            </a:graphic>
-          </wp:inline>
-        </w:drawing>
-      </w:r>
-    </w:p>
-    <w:p>
-      <w:pPr>
-        <w:ind w:left="720" w:firstLine="720"/>
-        <w:rPr>
-          <w:sz w:val="28"/>
-          <w:szCs w:val="28"/>
-        </w:rPr>
-      </w:pPr>
-      <w:r>
-        <w:rPr>
-          <w:sz w:val="28"/>
-          <w:szCs w:val="28"/>
-        </w:rPr>
-        <w:lastRenderedPageBreak/>
-        <w:tab/>
-      </w:r>
-    </w:p>
-    <w:p>
-      <w:pPr>
-        <w:ind w:firstLine="720"/>
-        <w:rPr>
-          <w:sz w:val="28"/>
-          <w:szCs w:val="28"/>
-        </w:rPr>
-      </w:pPr>
-      <w:r>
-        <w:rPr>
-          <w:noProof/>
-          <w:sz w:val="32"/>
-          <w:szCs w:val="32"/>
-        </w:rPr>
-        <w:drawing>
-          <wp:anchor distT="0" distB="0" distL="114300" distR="114300" simplePos="0" relativeHeight="251659264" behindDoc="1" locked="0" layoutInCell="1" allowOverlap="1" wp14:anchorId="6BE5D640" wp14:editId="6B5946FD">
-            <wp:simplePos x="0" y="0"/>
-            <wp:positionH relativeFrom="column">
-              <wp:posOffset>419100</wp:posOffset>
-            </wp:positionH>
-            <wp:positionV relativeFrom="paragraph">
-              <wp:posOffset>461010</wp:posOffset>
-            </wp:positionV>
-            <wp:extent cx="4286885" cy="5591175"/>
-            <wp:effectExtent l="0" t="0" r="0" b="9525"/>
-            <wp:wrapSquare wrapText="bothSides"/>
-            <wp:docPr id="8" name="Picture 8"/>
-            <wp:cNvGraphicFramePr>
-              <a:graphicFrameLocks xmlns:a="http://schemas.openxmlformats.org/drawingml/2006/main" noChangeAspect="1"/>
-            </wp:cNvGraphicFramePr>
-            <a:graphic xmlns:a="http://schemas.openxmlformats.org/drawingml/2006/main">
-              <a:graphicData uri="http://schemas.openxmlformats.org/drawingml/2006/picture">
-                <pic:pic xmlns:pic="http://schemas.openxmlformats.org/drawingml/2006/picture">
-                  <pic:nvPicPr>
-                    <pic:cNvPr id="0" name="bla.jpg"/>
-                    <pic:cNvPicPr/>
-                  </pic:nvPicPr>
-                  <pic:blipFill>
-                    <a:blip r:embed="rId27">
-                      <a:extLst>
-                        <a:ext uri="{28A0092B-C50C-407E-A947-70E740481C1C}">
-                          <a14:useLocalDpi xmlns:a14="http://schemas.microsoft.com/office/drawing/2010/main" val="0"/>
-                        </a:ext>
-                      </a:extLst>
-                    </a:blip>
-                    <a:stretch>
-                      <a:fillRect/>
-                    </a:stretch>
-                  </pic:blipFill>
-                  <pic:spPr>
-                    <a:xfrm>
-                      <a:off x="0" y="0"/>
-                      <a:ext cx="4286885" cy="5591175"/>
-                    </a:xfrm>
-                    <a:prstGeom prst="rect">
-                      <a:avLst/>
-                    </a:prstGeom>
-                  </pic:spPr>
-                </pic:pic>
-              </a:graphicData>
-            </a:graphic>
-            <wp14:sizeRelH relativeFrom="page">
-              <wp14:pctWidth>0</wp14:pctWidth>
-            </wp14:sizeRelH>
-            <wp14:sizeRelV relativeFrom="page">
-              <wp14:pctHeight>0</wp14:pctHeight>
-            </wp14:sizeRelV>
-          </wp:anchor>
-        </w:drawing>
-      </w:r>
-      <w:r>
-        <w:rPr>
-          <w:sz w:val="28"/>
-          <w:szCs w:val="28"/>
-        </w:rPr>
-        <w:t xml:space="preserve">Acest lucru este ilustrat in urmatoarea diagrama </w:t>
-      </w:r>
-      <w:r>
-        <w:rPr>
-          <w:sz w:val="28"/>
-          <w:szCs w:val="28"/>
-        </w:rPr>
-        <w:t>secventiala</w:t>
-      </w:r>
-    </w:p>
-    <w:p>
-      <w:pPr>
-        <w:ind w:firstLine="720"/>
-        <w:rPr>
-          <w:sz w:val="28"/>
-          <w:szCs w:val="28"/>
-        </w:rPr>
-      </w:pPr>
-    </w:p>
-    <w:p>
-      <w:pPr>
-        <w:ind w:firstLine="720"/>
-        <w:rPr>
-          <w:sz w:val="28"/>
-          <w:szCs w:val="28"/>
-        </w:rPr>
-      </w:pPr>
-    </w:p>
-    <w:p>
-      <w:pPr>
-        <w:rPr>
-          <w:b/>
-          <w:sz w:val="32"/>
-          <w:szCs w:val="32"/>
-          <w:u w:val="single"/>
-        </w:rPr>
-      </w:pPr>
-      <w:r>
-        <w:rPr>
-          <w:b/>
-          <w:sz w:val="32"/>
-          <w:szCs w:val="32"/>
-          <w:u w:val="single"/>
-        </w:rPr>
-        <w:t>SoundManager</w:t>
-      </w:r>
-    </w:p>
-    <w:p>
-      <w:pPr>
-        <w:jc w:val="center"/>
-      </w:pPr>
-    </w:p>
-    <w:p>
-      <w:pPr>
-        <w:ind w:firstLine="720"/>
-        <w:rPr>
-          <w:sz w:val="28"/>
-        </w:rPr>
-      </w:pPr>
-      <w:r>
-        <w:rPr>
-          <w:sz w:val="28"/>
-        </w:rPr>
-        <w:t xml:space="preserve">Aceasta clasa se ocupa de sunetele din joc si de setarile pentru volum. La fel ca si </w:t>
-      </w:r>
-      <w:r>
-        <w:rPr>
-          <w:b/>
-          <w:sz w:val="28"/>
-        </w:rPr>
-        <w:t>GameManager</w:t>
-      </w:r>
-      <w:r>
-        <w:rPr>
-          <w:sz w:val="28"/>
-        </w:rPr>
-        <w:t xml:space="preserve">, </w:t>
-      </w:r>
-      <w:r>
-        <w:rPr>
-          <w:b/>
-          <w:sz w:val="28"/>
-        </w:rPr>
-        <w:t xml:space="preserve">SoundManager </w:t>
-      </w:r>
-      <w:r>
-        <w:rPr>
-          <w:sz w:val="28"/>
-        </w:rPr>
-        <w:t xml:space="preserve">este o clasa de tip </w:t>
-      </w:r>
-      <w:r>
-        <w:rPr>
-          <w:b/>
-          <w:sz w:val="28"/>
-        </w:rPr>
-        <w:t>singleton</w:t>
-      </w:r>
-      <w:r>
-        <w:rPr>
-          <w:sz w:val="28"/>
-        </w:rPr>
-        <w:t xml:space="preserve">. Aceasta clasa contine o lista de clipuri audio, fiecare clip audio avand o proprietate </w:t>
-      </w:r>
-      <w:r>
-        <w:rPr>
-          <w:b/>
-          <w:sz w:val="28"/>
-        </w:rPr>
-        <w:t>SoundType</w:t>
-      </w:r>
-      <w:r>
-        <w:rPr>
-          <w:sz w:val="28"/>
-        </w:rPr>
-        <w:t xml:space="preserve">, care poate fi de mai multe feluri (Music, Select, Match). </w:t>
-      </w:r>
-      <w:r>
-        <w:rPr>
-          <w:b/>
-          <w:sz w:val="28"/>
-        </w:rPr>
-        <w:t xml:space="preserve">SoundManager </w:t>
-      </w:r>
-      <w:r>
-        <w:rPr>
-          <w:sz w:val="28"/>
-        </w:rPr>
-        <w:t xml:space="preserve">poate </w:t>
-      </w:r>
-      <w:r>
-        <w:rPr>
-          <w:sz w:val="28"/>
-        </w:rPr>
-        <w:lastRenderedPageBreak/>
-        <w:t xml:space="preserve">primi comenzi de tipul PlaySound, urmate de un argument de tipul </w:t>
-      </w:r>
-      <w:r>
-        <w:rPr>
-          <w:b/>
-          <w:sz w:val="28"/>
-        </w:rPr>
-        <w:t>SoundType</w:t>
-      </w:r>
-      <w:r>
-        <w:rPr>
-          <w:sz w:val="28"/>
-        </w:rPr>
-        <w:t>. Aceasta va rula un sunet in functie de tipul de sunet primit ca argument.</w:t>
-      </w:r>
-    </w:p>
-    <w:p>
-      <w:pPr>
-        <w:ind w:firstLine="720"/>
-        <w:rPr>
-          <w:sz w:val="28"/>
-          <w:szCs w:val="28"/>
-        </w:rPr>
-      </w:pPr>
-      <w:r>
-        <w:rPr>
-          <w:noProof/>
-        </w:rPr>
-        <w:drawing>
-          <wp:inline distT="0" distB="0" distL="0" distR="0" wp14:anchorId="387FFFBC" wp14:editId="2182A937">
-            <wp:extent cx="3762375" cy="3771900"/>
-            <wp:effectExtent l="0" t="0" r="9525" b="0"/>
-            <wp:docPr id="14" name="image09.png" descr="Untitled.png"/>
-            <wp:cNvGraphicFramePr/>
-            <a:graphic xmlns:a="http://schemas.openxmlformats.org/drawingml/2006/main">
-              <a:graphicData uri="http://schemas.openxmlformats.org/drawingml/2006/picture">
-                <pic:pic xmlns:pic="http://schemas.openxmlformats.org/drawingml/2006/picture">
-                  <pic:nvPicPr>
-                    <pic:cNvPr id="5" name="image09.png" descr="Untitled.png"/>
-                    <pic:cNvPicPr/>
-                  </pic:nvPicPr>
-                  <pic:blipFill>
-                    <a:blip r:embed="rId28"/>
-                    <a:srcRect/>
-                    <a:stretch>
-                      <a:fillRect/>
-                    </a:stretch>
-                  </pic:blipFill>
-                  <pic:spPr>
-                    <a:xfrm>
-                      <a:off x="0" y="0"/>
-                      <a:ext cx="3762375" cy="3771900"/>
-                    </a:xfrm>
-                    <a:prstGeom prst="rect">
-                      <a:avLst/>
-                    </a:prstGeom>
-                    <a:ln/>
-                  </pic:spPr>
-                </pic:pic>
-              </a:graphicData>
-            </a:graphic>
-          </wp:inline>
-        </w:drawing>
-      </w:r>
-    </w:p>
-    <w:p>
-      <w:pPr>
-        <w:ind w:firstLine="720"/>
-        <w:rPr>
-          <w:sz w:val="28"/>
-          <w:szCs w:val="28"/>
-        </w:rPr>
-      </w:pPr>
-    </w:p>
-    <w:p>
-      <w:pPr>
-        <w:rPr>
-          <w:b/>
-          <w:sz w:val="48"/>
-        </w:rPr>
-      </w:pPr>
-    </w:p>
-    <w:p>
-      <w:pPr>
-        <w:rPr>
-          <w:b/>
-          <w:sz w:val="48"/>
-        </w:rPr>
-      </w:pPr>
-    </w:p>
-    <w:p>
-      <w:pPr>
-        <w:rPr>
-          <w:b/>
-          <w:sz w:val="48"/>
-        </w:rPr>
-      </w:pPr>
-    </w:p>
-    <w:p>
-      <w:pPr>
-        <w:rPr>
-          <w:b/>
-        </w:rPr>
-      </w:pPr>
-      <w:r>
-        <w:rPr>
-          <w:b/>
-          <w:sz w:val="48"/>
-        </w:rPr>
-        <w:t>Testarea</w:t>
-      </w:r>
-    </w:p>
-    <w:p>
-      <w:pPr>
-        <w:numPr>
-          <w:ilvl w:val="0"/>
-          <w:numId w:val="6"/>
-        </w:numPr>
-        <w:spacing w:after="0"/>
-        <w:ind w:hanging="360"/>
-        <w:contextualSpacing/>
-        <w:rPr>
-          <w:b/>
-          <w:sz w:val="28"/>
-        </w:rPr>
-      </w:pPr>
-      <w:r>
-        <w:rPr>
-          <w:b/>
-          <w:sz w:val="28"/>
-        </w:rPr>
-        <w:t>CPU Usage</w:t>
-      </w:r>
-    </w:p>
-    <w:p>
-      <w:pPr>
-        <w:ind w:firstLine="720"/>
-      </w:pPr>
-      <w:r>
-        <w:rPr>
-          <w:sz w:val="28"/>
-        </w:rPr>
-        <w:t xml:space="preserve">CPU Usage este normal, acesta aflandu-se la peste 60 frames per second majoritatea timpului. Singurul moment de “spike” se afla in momentul instantierii urmatoarei imagini de background, necesara pentru a crea animatia de miscare </w:t>
-      </w:r>
-      <w:r>
-        <w:rPr>
-          <w:sz w:val="28"/>
-        </w:rPr>
-        <w:lastRenderedPageBreak/>
-        <w:t>din meniu. Cu toate acestea, acel moment nu scade performanta CPU-ului sub 60 frames per second, aceasta valoare fiind considerata optima in game development.</w:t>
-      </w:r>
-      <w:r>
-        <w:rPr>
-          <w:noProof/>
-        </w:rPr>
-        <w:drawing>
-          <wp:inline distT="0" distB="0" distL="0" distR="0">
-            <wp:extent cx="5953125" cy="2457450"/>
-            <wp:effectExtent l="0" t="0" r="9525" b="0"/>
-            <wp:docPr id="19" name="Picture 19" descr="Description: 1.png"/>
-            <wp:cNvGraphicFramePr>
-              <a:graphicFrameLocks xmlns:a="http://schemas.openxmlformats.org/drawingml/2006/main" noChangeAspect="1"/>
-            </wp:cNvGraphicFramePr>
-            <a:graphic xmlns:a="http://schemas.openxmlformats.org/drawingml/2006/main">
-              <a:graphicData uri="http://schemas.openxmlformats.org/drawingml/2006/picture">
-                <pic:pic xmlns:pic="http://schemas.openxmlformats.org/drawingml/2006/picture">
-                  <pic:nvPicPr>
-                    <pic:cNvPr id="0" name="image09.png" descr="Description: 1.png"/>
-                    <pic:cNvPicPr>
-                      <a:picLocks noChangeAspect="1" noChangeArrowheads="1"/>
-                    </pic:cNvPicPr>
-                  </pic:nvPicPr>
-                  <pic:blipFill>
-                    <a:blip r:embed="rId29">
-                      <a:extLst>
-                        <a:ext uri="{28A0092B-C50C-407E-A947-70E740481C1C}">
-                          <a14:useLocalDpi xmlns:a14="http://schemas.microsoft.com/office/drawing/2010/main" val="0"/>
-                        </a:ext>
-                      </a:extLst>
-                    </a:blip>
-                    <a:srcRect/>
-                    <a:stretch>
-                      <a:fillRect/>
-                    </a:stretch>
-                  </pic:blipFill>
-                  <pic:spPr bwMode="auto">
-                    <a:xfrm>
-                      <a:off x="0" y="0"/>
-                      <a:ext cx="5953125" cy="2457450"/>
-                    </a:xfrm>
-                    <a:prstGeom prst="rect">
-                      <a:avLst/>
-                    </a:prstGeom>
-                    <a:noFill/>
-                    <a:ln>
-                      <a:noFill/>
-                    </a:ln>
-                  </pic:spPr>
-                </pic:pic>
-              </a:graphicData>
-            </a:graphic>
-          </wp:inline>
-        </w:drawing>
-      </w:r>
-    </w:p>
-    <w:p>
-      <w:pPr>
-        <w:ind w:firstLine="720"/>
-      </w:pPr>
-    </w:p>
-    <w:p>
-      <w:pPr>
-        <w:numPr>
-          <w:ilvl w:val="0"/>
-          <w:numId w:val="7"/>
-        </w:numPr>
-        <w:spacing w:after="0"/>
-        <w:ind w:hanging="360"/>
-        <w:contextualSpacing/>
-        <w:rPr>
-          <w:b/>
-          <w:sz w:val="28"/>
-        </w:rPr>
-      </w:pPr>
-      <w:r>
-        <w:rPr>
-          <w:b/>
-          <w:sz w:val="28"/>
-        </w:rPr>
-        <w:t>Rendering</w:t>
-      </w:r>
-    </w:p>
-    <w:p>
-      <w:r>
-        <w:rPr>
-          <w:sz w:val="28"/>
-        </w:rPr>
-        <w:tab/>
-        <w:t xml:space="preserve">In cazul placii video, se poate observa ca pentru un ecran de 1456 x 910 memoria folosita este de aproximativ 20MB avand 5 obiecte care sunt desenate in scena de Main Menu. </w:t>
-      </w:r>
-      <w:r>
-        <w:rPr>
-          <w:noProof/>
-        </w:rPr>
-        <w:drawing>
-          <wp:inline distT="0" distB="0" distL="0" distR="0">
-            <wp:extent cx="5953125" cy="1476375"/>
-            <wp:effectExtent l="0" t="0" r="9525" b="9525"/>
-            <wp:docPr id="18" name="Picture 18" descr="Description: 2.png"/>
-            <wp:cNvGraphicFramePr>
-              <a:graphicFrameLocks xmlns:a="http://schemas.openxmlformats.org/drawingml/2006/main" noChangeAspect="1"/>
-            </wp:cNvGraphicFramePr>
-            <a:graphic xmlns:a="http://schemas.openxmlformats.org/drawingml/2006/main">
-              <a:graphicData uri="http://schemas.openxmlformats.org/drawingml/2006/picture">
-                <pic:pic xmlns:pic="http://schemas.openxmlformats.org/drawingml/2006/picture">
-                  <pic:nvPicPr>
-                    <pic:cNvPr id="0" name="image07.png" descr="Description: 2.png"/>
-                    <pic:cNvPicPr>
-                      <a:picLocks noChangeAspect="1" noChangeArrowheads="1"/>
-                    </pic:cNvPicPr>
-                  </pic:nvPicPr>
-                  <pic:blipFill>
-                    <a:blip r:embed="rId30">
-                      <a:extLst>
-                        <a:ext uri="{28A0092B-C50C-407E-A947-70E740481C1C}">
-                          <a14:useLocalDpi xmlns:a14="http://schemas.microsoft.com/office/drawing/2010/main" val="0"/>
-                        </a:ext>
-                      </a:extLst>
-                    </a:blip>
-                    <a:srcRect/>
-                    <a:stretch>
-                      <a:fillRect/>
-                    </a:stretch>
-                  </pic:blipFill>
-                  <pic:spPr bwMode="auto">
-                    <a:xfrm>
-                      <a:off x="0" y="0"/>
-                      <a:ext cx="5953125" cy="1476375"/>
-                    </a:xfrm>
-                    <a:prstGeom prst="rect">
-                      <a:avLst/>
-                    </a:prstGeom>
-                    <a:noFill/>
-                    <a:ln>
-                      <a:noFill/>
-                    </a:ln>
-                  </pic:spPr>
-                </pic:pic>
-              </a:graphicData>
-            </a:graphic>
-          </wp:inline>
-        </w:drawing>
-      </w:r>
-    </w:p>
-    <w:p>
-      <w:r>
-        <w:rPr>
-          <w:sz w:val="28"/>
-        </w:rPr>
-        <w:tab/>
-        <w:t>In scena de joc in schimb, memoria folosita este redusa la 15MB, iar numarul de obiecte care sunt desenate pe ecran a fost ridicat la 63. Cu toate ca numarul obiectelor desenate a crescut, observam ca memoria ramane aproximativ constanta, deoarece obiectele instantiate in scena (obiectele de tip Candy) reprezinta texturi de dimensiuni mici. Numarul de obiecte desenate poate fi redus prin crearea unei texturi mai mari care sa contina mai multe din imaginile folosite in scena. Acest lucru nu este necesar in momentul de fata.</w:t>
-      </w:r>
-    </w:p>
-    <w:p>
-      <w:r>
-        <w:rPr>
-          <w:noProof/>
-        </w:rPr>
-        <w:lastRenderedPageBreak/>
-        <w:drawing>
-          <wp:inline distT="0" distB="0" distL="0" distR="0">
-            <wp:extent cx="5953125" cy="1457325"/>
-            <wp:effectExtent l="0" t="0" r="9525" b="9525"/>
-            <wp:docPr id="17" name="Picture 17" descr="Description: 10.png"/>
-            <wp:cNvGraphicFramePr>
-              <a:graphicFrameLocks xmlns:a="http://schemas.openxmlformats.org/drawingml/2006/main" noChangeAspect="1"/>
-            </wp:cNvGraphicFramePr>
-            <a:graphic xmlns:a="http://schemas.openxmlformats.org/drawingml/2006/main">
-              <a:graphicData uri="http://schemas.openxmlformats.org/drawingml/2006/picture">
-                <pic:pic xmlns:pic="http://schemas.openxmlformats.org/drawingml/2006/picture">
-                  <pic:nvPicPr>
-                    <pic:cNvPr id="0" name="image08.png" descr="Description: 10.png"/>
-                    <pic:cNvPicPr>
-                      <a:picLocks noChangeAspect="1" noChangeArrowheads="1"/>
-                    </pic:cNvPicPr>
-                  </pic:nvPicPr>
-                  <pic:blipFill>
-                    <a:blip r:embed="rId31">
-                      <a:extLst>
-                        <a:ext uri="{28A0092B-C50C-407E-A947-70E740481C1C}">
-                          <a14:useLocalDpi xmlns:a14="http://schemas.microsoft.com/office/drawing/2010/main" val="0"/>
-                        </a:ext>
-                      </a:extLst>
-                    </a:blip>
-                    <a:srcRect/>
-                    <a:stretch>
-                      <a:fillRect/>
-                    </a:stretch>
-                  </pic:blipFill>
-                  <pic:spPr bwMode="auto">
-                    <a:xfrm>
-                      <a:off x="0" y="0"/>
-                      <a:ext cx="5953125" cy="1457325"/>
-                    </a:xfrm>
-                    <a:prstGeom prst="rect">
-                      <a:avLst/>
-                    </a:prstGeom>
-                    <a:noFill/>
-                    <a:ln>
-                      <a:noFill/>
-                    </a:ln>
-                  </pic:spPr>
-                </pic:pic>
-              </a:graphicData>
-            </a:graphic>
-          </wp:inline>
-        </w:drawing>
-      </w:r>
-    </w:p>
-    <w:p/>
-    <w:p>
-      <w:pPr>
-        <w:numPr>
-          <w:ilvl w:val="0"/>
-          <w:numId w:val="8"/>
-        </w:numPr>
-        <w:spacing w:after="0"/>
-        <w:ind w:hanging="360"/>
-        <w:contextualSpacing/>
-        <w:rPr>
-          <w:b/>
-          <w:sz w:val="28"/>
-        </w:rPr>
-      </w:pPr>
-      <w:r>
-        <w:rPr>
-          <w:b/>
-          <w:sz w:val="28"/>
-        </w:rPr>
-        <w:t>Memory</w:t>
-      </w:r>
-    </w:p>
-    <w:p>
-      <w:r>
-        <w:rPr>
-          <w:sz w:val="28"/>
-        </w:rPr>
-        <w:tab/>
-        <w:t>Din punct de vedere al memoriei consumate, aceasta se afla undeva in jurul valorii de 35MB, dintre care 10MB sunt ocupati de texturile aflate in joc.</w:t>
-      </w:r>
-    </w:p>
-    <w:p>
-      <w:r>
-        <w:rPr>
-          <w:noProof/>
-        </w:rPr>
-        <w:drawing>
-          <wp:inline distT="0" distB="0" distL="0" distR="0">
-            <wp:extent cx="5943600" cy="2590800"/>
-            <wp:effectExtent l="0" t="0" r="0" b="0"/>
-            <wp:docPr id="16" name="Picture 16" descr="Description: 10.png"/>
-            <wp:cNvGraphicFramePr>
-              <a:graphicFrameLocks xmlns:a="http://schemas.openxmlformats.org/drawingml/2006/main" noChangeAspect="1"/>
-            </wp:cNvGraphicFramePr>
-            <a:graphic xmlns:a="http://schemas.openxmlformats.org/drawingml/2006/main">
-              <a:graphicData uri="http://schemas.openxmlformats.org/drawingml/2006/picture">
-                <pic:pic xmlns:pic="http://schemas.openxmlformats.org/drawingml/2006/picture">
-                  <pic:nvPicPr>
-                    <pic:cNvPr id="0" name="image06.png" descr="Description: 10.png"/>
-                    <pic:cNvPicPr>
-                      <a:picLocks noChangeAspect="1" noChangeArrowheads="1"/>
-                    </pic:cNvPicPr>
-                  </pic:nvPicPr>
-                  <pic:blipFill>
-                    <a:blip r:embed="rId32">
-                      <a:extLst>
-                        <a:ext uri="{28A0092B-C50C-407E-A947-70E740481C1C}">
-                          <a14:useLocalDpi xmlns:a14="http://schemas.microsoft.com/office/drawing/2010/main" val="0"/>
-                        </a:ext>
-                      </a:extLst>
-                    </a:blip>
-                    <a:srcRect/>
-                    <a:stretch>
-                      <a:fillRect/>
-                    </a:stretch>
-                  </pic:blipFill>
-                  <pic:spPr bwMode="auto">
-                    <a:xfrm>
-                      <a:off x="0" y="0"/>
-                      <a:ext cx="5943600" cy="2590800"/>
-                    </a:xfrm>
-                    <a:prstGeom prst="rect">
-                      <a:avLst/>
-                    </a:prstGeom>
-                    <a:noFill/>
-                    <a:ln>
-                      <a:noFill/>
-                    </a:ln>
-                  </pic:spPr>
-                </pic:pic>
-              </a:graphicData>
-            </a:graphic>
-          </wp:inline>
-        </w:drawing>
-      </w:r>
-    </w:p>
-    <w:p/>
-    <w:p/>
-    <w:p/>
-    <w:p>
-      <w:pPr>
-        <w:numPr>
-          <w:ilvl w:val="0"/>
-          <w:numId w:val="9"/>
-        </w:numPr>
-        <w:spacing w:after="0"/>
-        <w:ind w:hanging="360"/>
-        <w:contextualSpacing/>
-        <w:rPr>
-          <w:b/>
-          <w:sz w:val="28"/>
-        </w:rPr>
-      </w:pPr>
-      <w:r>
-        <w:rPr>
-          <w:b/>
-          <w:sz w:val="28"/>
-        </w:rPr>
-        <w:t>Audio</w:t>
-      </w:r>
-    </w:p>
-    <w:p>
-      <w:r>
-        <w:rPr>
-          <w:b/>
-          <w:sz w:val="28"/>
-        </w:rPr>
-        <w:tab/>
-      </w:r>
-      <w:r>
-        <w:rPr>
-          <w:sz w:val="28"/>
-        </w:rPr>
-        <w:t>Memoria dedicata fisierelor audio este de aproximativ 6.9MB, ridicandu-se pana la un total de 7.1MB in scena de joc, in timpul animatiilor. Acestea ocupa maxim 2% din totalul Audio CPU.</w:t>
-      </w:r>
-    </w:p>
-    <w:p>
-      <w:r>
-        <w:rPr>
-          <w:noProof/>
-        </w:rPr>
-        <w:lastRenderedPageBreak/>
-        <w:drawing>
-          <wp:inline distT="0" distB="0" distL="0" distR="0">
-            <wp:extent cx="5943600" cy="4076700"/>
-            <wp:effectExtent l="0" t="0" r="0" b="0"/>
-            <wp:docPr id="15" name="Picture 15" descr="Description: 10.png"/>
-            <wp:cNvGraphicFramePr>
-              <a:graphicFrameLocks xmlns:a="http://schemas.openxmlformats.org/drawingml/2006/main" noChangeAspect="1"/>
-            </wp:cNvGraphicFramePr>
-            <a:graphic xmlns:a="http://schemas.openxmlformats.org/drawingml/2006/main">
-              <a:graphicData uri="http://schemas.openxmlformats.org/drawingml/2006/picture">
-                <pic:pic xmlns:pic="http://schemas.openxmlformats.org/drawingml/2006/picture">
-                  <pic:nvPicPr>
-                    <pic:cNvPr id="0" name="image05.png" descr="Description: 10.png"/>
-                    <pic:cNvPicPr>
-                      <a:picLocks noChangeAspect="1" noChangeArrowheads="1"/>
-                    </pic:cNvPicPr>
-                  </pic:nvPicPr>
-                  <pic:blipFill>
-                    <a:blip r:embed="rId33">
-                      <a:extLst>
-                        <a:ext uri="{28A0092B-C50C-407E-A947-70E740481C1C}">
-                          <a14:useLocalDpi xmlns:a14="http://schemas.microsoft.com/office/drawing/2010/main" val="0"/>
-                        </a:ext>
-                      </a:extLst>
-                    </a:blip>
-                    <a:srcRect/>
-                    <a:stretch>
-                      <a:fillRect/>
-                    </a:stretch>
-                  </pic:blipFill>
-                  <pic:spPr bwMode="auto">
-                    <a:xfrm>
-                      <a:off x="0" y="0"/>
-                      <a:ext cx="5943600" cy="4076700"/>
-                    </a:xfrm>
-                    <a:prstGeom prst="rect">
-                      <a:avLst/>
-                    </a:prstGeom>
-                    <a:noFill/>
-                    <a:ln>
-                      <a:noFill/>
-                    </a:ln>
-                  </pic:spPr>
-                </pic:pic>
-              </a:graphicData>
-            </a:graphic>
-          </wp:inline>
-        </w:drawing>
-      </w:r>
-    </w:p>
-    <w:p>
-      <w:r>
-        <w:rPr>
-          <w:sz w:val="28"/>
-        </w:rPr>
-        <w:tab/>
-      </w:r>
-    </w:p>
-    <w:p>
-      <w:pPr>
-        <w:ind w:firstLine="720"/>
-        <w:rPr>
-          <w:sz w:val="28"/>
-          <w:szCs w:val="28"/>
-        </w:rPr>
-      </w:pPr>
-    </w:p>
     <w:sectPr>
-      <w:footerReference w:type="default" r:id="rId34"/>
+      <w:footerReference w:type="default" r:id="rId21"/>
       <w:pgSz w:w="12240" w:h="15840"/>
       <w:pgMar w:top="1440" w:right="1440" w:bottom="1440" w:left="1440" w:header="720" w:footer="720" w:gutter="0"/>
       <w:cols w:space="720"/>
@@ -4824,7 +2483,7 @@
           <w:rPr>
             <w:noProof/>
           </w:rPr>
-          <w:t>11</w:t>
+          <w:t>9</w:t>
         </w:r>
         <w:r>
           <w:rPr>

</xml_diff>

<commit_message>
Added sequence diagram to the documentation and the description for the recently added scripts
</commit_message>
<xml_diff>
--- a/Documentatie/Inside the matrix.docx
+++ b/Documentatie/Inside the matrix.docx
@@ -412,7 +412,6 @@
           <w:sz w:val="28"/>
           <w:szCs w:val="28"/>
         </w:rPr>
-        <w:lastRenderedPageBreak/>
         <w:t>Jucatorul poate alege intre trei nivele de dificultate, ce afecteaza dimensiunea incaperii si prin urmare timpul necesar evadarii. La fiecare joc nou, se va genera un labirint random, cu dimensiunile conforme nivelului ales.</w:t>
       </w:r>
     </w:p>
@@ -430,6 +429,7 @@
           <w:sz w:val="48"/>
           <w:szCs w:val="48"/>
         </w:rPr>
+        <w:lastRenderedPageBreak/>
         <w:t>Elemente jocului</w:t>
       </w:r>
     </w:p>
@@ -603,7 +603,6 @@
           <w:szCs w:val="28"/>
           <w:lang w:val="en"/>
         </w:rPr>
-        <w:lastRenderedPageBreak/>
         <w:t xml:space="preserve">Play Game </w:t>
       </w:r>
       <w:r>
@@ -784,6 +783,7 @@
           <w:szCs w:val="28"/>
           <w:lang w:val="en"/>
         </w:rPr>
+        <w:lastRenderedPageBreak/>
         <w:t>Exit</w:t>
       </w:r>
       <w:r>
@@ -820,8 +820,8 @@
         </w:rPr>
         <w:drawing>
           <wp:inline distT="0" distB="0" distL="0" distR="0">
-            <wp:extent cx="4659322" cy="2619375"/>
-            <wp:effectExtent l="0" t="0" r="8255" b="0"/>
+            <wp:extent cx="3659684" cy="2057400"/>
+            <wp:effectExtent l="0" t="0" r="0" b="0"/>
             <wp:docPr id="7" name="Picture 7"/>
             <wp:cNvGraphicFramePr>
               <a:graphicFrameLocks xmlns:a="http://schemas.openxmlformats.org/drawingml/2006/main" noChangeAspect="1"/>
@@ -848,7 +848,7 @@
                   <pic:spPr>
                     <a:xfrm>
                       <a:off x="0" y="0"/>
-                      <a:ext cx="4661557" cy="2620632"/>
+                      <a:ext cx="3671032" cy="2063779"/>
                     </a:xfrm>
                     <a:prstGeom prst="rect">
                       <a:avLst/>
@@ -925,6 +925,7 @@
         <w:autoSpaceDN w:val="0"/>
         <w:adjustRightInd w:val="0"/>
         <w:spacing w:line="240" w:lineRule="auto"/>
+        <w:jc w:val="center"/>
         <w:rPr>
           <w:rFonts w:ascii="Calibri" w:hAnsi="Calibri" w:cs="Calibri"/>
           <w:sz w:val="28"/>
@@ -940,10 +941,10 @@
           <w:szCs w:val="28"/>
         </w:rPr>
         <w:drawing>
-          <wp:inline distT="0" distB="0" distL="0" distR="0" wp14:anchorId="049A11CE" wp14:editId="25A9BBB8">
-            <wp:extent cx="4086225" cy="2200275"/>
-            <wp:effectExtent l="0" t="0" r="9525" b="9525"/>
-            <wp:docPr id="12" name="Picture 12"/>
+          <wp:inline distT="0" distB="0" distL="0" distR="0">
+            <wp:extent cx="2981325" cy="1676041"/>
+            <wp:effectExtent l="0" t="0" r="0" b="635"/>
+            <wp:docPr id="3" name="Picture 3"/>
             <wp:cNvGraphicFramePr>
               <a:graphicFrameLocks xmlns:a="http://schemas.openxmlformats.org/drawingml/2006/main" noChangeAspect="1"/>
             </wp:cNvGraphicFramePr>
@@ -951,36 +952,29 @@
               <a:graphicData uri="http://schemas.openxmlformats.org/drawingml/2006/picture">
                 <pic:pic xmlns:pic="http://schemas.openxmlformats.org/drawingml/2006/picture">
                   <pic:nvPicPr>
-                    <pic:cNvPr id="0" name="Picture 2"/>
-                    <pic:cNvPicPr>
-                      <a:picLocks noChangeAspect="1" noChangeArrowheads="1"/>
-                    </pic:cNvPicPr>
+                    <pic:cNvPr id="3" name="Leaderboards.png"/>
+                    <pic:cNvPicPr/>
                   </pic:nvPicPr>
                   <pic:blipFill>
-                    <a:blip r:embed="rId10">
+                    <a:blip r:embed="rId10" cstate="print">
                       <a:extLst>
                         <a:ext uri="{28A0092B-C50C-407E-A947-70E740481C1C}">
                           <a14:useLocalDpi xmlns:a14="http://schemas.microsoft.com/office/drawing/2010/main" val="0"/>
                         </a:ext>
                       </a:extLst>
                     </a:blip>
-                    <a:srcRect/>
                     <a:stretch>
                       <a:fillRect/>
                     </a:stretch>
                   </pic:blipFill>
-                  <pic:spPr bwMode="auto">
+                  <pic:spPr>
                     <a:xfrm>
                       <a:off x="0" y="0"/>
-                      <a:ext cx="4086225" cy="2200275"/>
+                      <a:ext cx="3002487" cy="1687938"/>
                     </a:xfrm>
                     <a:prstGeom prst="rect">
                       <a:avLst/>
                     </a:prstGeom>
-                    <a:noFill/>
-                    <a:ln>
-                      <a:noFill/>
-                    </a:ln>
                   </pic:spPr>
                 </pic:pic>
               </a:graphicData>
@@ -988,6 +982,64 @@
           </wp:inline>
         </w:drawing>
       </w:r>
+      <w:r>
+        <w:rPr>
+          <w:rFonts w:ascii="Calibri" w:hAnsi="Calibri" w:cs="Calibri"/>
+          <w:noProof/>
+          <w:sz w:val="28"/>
+          <w:szCs w:val="28"/>
+        </w:rPr>
+        <w:t xml:space="preserve"> </w:t>
+      </w:r>
+      <w:r>
+        <w:rPr>
+          <w:rFonts w:ascii="Calibri" w:hAnsi="Calibri" w:cs="Calibri"/>
+          <w:noProof/>
+          <w:sz w:val="28"/>
+          <w:szCs w:val="28"/>
+        </w:rPr>
+        <w:drawing>
+          <wp:inline distT="0" distB="0" distL="0" distR="0">
+            <wp:extent cx="2971800" cy="1670684"/>
+            <wp:effectExtent l="0" t="0" r="0" b="6350"/>
+            <wp:docPr id="4" name="Picture 4"/>
+            <wp:cNvGraphicFramePr>
+              <a:graphicFrameLocks xmlns:a="http://schemas.openxmlformats.org/drawingml/2006/main" noChangeAspect="1"/>
+            </wp:cNvGraphicFramePr>
+            <a:graphic xmlns:a="http://schemas.openxmlformats.org/drawingml/2006/main">
+              <a:graphicData uri="http://schemas.openxmlformats.org/drawingml/2006/picture">
+                <pic:pic xmlns:pic="http://schemas.openxmlformats.org/drawingml/2006/picture">
+                  <pic:nvPicPr>
+                    <pic:cNvPr id="4" name="Settings.png"/>
+                    <pic:cNvPicPr/>
+                  </pic:nvPicPr>
+                  <pic:blipFill>
+                    <a:blip r:embed="rId11" cstate="print">
+                      <a:extLst>
+                        <a:ext uri="{28A0092B-C50C-407E-A947-70E740481C1C}">
+                          <a14:useLocalDpi xmlns:a14="http://schemas.microsoft.com/office/drawing/2010/main" val="0"/>
+                        </a:ext>
+                      </a:extLst>
+                    </a:blip>
+                    <a:stretch>
+                      <a:fillRect/>
+                    </a:stretch>
+                  </pic:blipFill>
+                  <pic:spPr>
+                    <a:xfrm>
+                      <a:off x="0" y="0"/>
+                      <a:ext cx="3014911" cy="1694920"/>
+                    </a:xfrm>
+                    <a:prstGeom prst="rect">
+                      <a:avLst/>
+                    </a:prstGeom>
+                  </pic:spPr>
+                </pic:pic>
+              </a:graphicData>
+            </a:graphic>
+          </wp:inline>
+        </w:drawing>
+      </w:r>
     </w:p>
     <w:p>
       <w:pPr>
@@ -1015,7 +1067,6 @@
           <w:sz w:val="32"/>
           <w:szCs w:val="32"/>
         </w:rPr>
-        <w:lastRenderedPageBreak/>
         <w:t>Jocul propriu-zis este format</w:t>
       </w:r>
       <w:r>
@@ -1057,7 +1108,7 @@
           <w:sz w:val="32"/>
           <w:szCs w:val="32"/>
         </w:rPr>
-        <w:t>CameraMove</w:t>
+        <w:t>AudioPlayer</w:t>
       </w:r>
     </w:p>
     <w:p>
@@ -1077,7 +1128,7 @@
           <w:sz w:val="32"/>
           <w:szCs w:val="32"/>
         </w:rPr>
-        <w:t>CharacterAnimator</w:t>
+        <w:t>CameraMove</w:t>
       </w:r>
     </w:p>
     <w:p>
@@ -1097,7 +1148,7 @@
           <w:sz w:val="32"/>
           <w:szCs w:val="32"/>
         </w:rPr>
-        <w:t>CharacaterMove</w:t>
+        <w:t>CharacterAnimator</w:t>
       </w:r>
     </w:p>
     <w:p>
@@ -1117,7 +1168,7 @@
           <w:sz w:val="32"/>
           <w:szCs w:val="32"/>
         </w:rPr>
-        <w:t>DifficultyManager</w:t>
+        <w:t>CharacterAudio</w:t>
       </w:r>
     </w:p>
     <w:p>
@@ -1137,7 +1188,7 @@
           <w:sz w:val="32"/>
           <w:szCs w:val="32"/>
         </w:rPr>
-        <w:t>GameOver</w:t>
+        <w:t>CharacaterMove</w:t>
       </w:r>
     </w:p>
     <w:p>
@@ -1157,7 +1208,7 @@
           <w:sz w:val="32"/>
           <w:szCs w:val="32"/>
         </w:rPr>
-        <w:t>MazeExit</w:t>
+        <w:t>DifficultyManager</w:t>
       </w:r>
     </w:p>
     <w:p>
@@ -1177,7 +1228,7 @@
           <w:sz w:val="32"/>
           <w:szCs w:val="32"/>
         </w:rPr>
-        <w:t>MazeGenerator</w:t>
+        <w:t>DisplayHighscores</w:t>
       </w:r>
     </w:p>
     <w:p>
@@ -1197,7 +1248,7 @@
           <w:sz w:val="32"/>
           <w:szCs w:val="32"/>
         </w:rPr>
-        <w:t>SceneChanger</w:t>
+        <w:t>GameOver</w:t>
       </w:r>
     </w:p>
     <w:p>
@@ -1217,11 +1268,112 @@
           <w:sz w:val="32"/>
           <w:szCs w:val="32"/>
         </w:rPr>
+        <w:lastRenderedPageBreak/>
+        <w:t>Highscores</w:t>
+      </w:r>
+    </w:p>
+    <w:p>
+      <w:pPr>
+        <w:pStyle w:val="ListParagraph"/>
+        <w:numPr>
+          <w:ilvl w:val="0"/>
+          <w:numId w:val="1"/>
+        </w:numPr>
+        <w:rPr>
+          <w:sz w:val="32"/>
+          <w:szCs w:val="32"/>
+        </w:rPr>
+      </w:pPr>
+      <w:r>
+        <w:rPr>
+          <w:sz w:val="32"/>
+          <w:szCs w:val="32"/>
+        </w:rPr>
+        <w:t>MazeExit</w:t>
+      </w:r>
+    </w:p>
+    <w:p>
+      <w:pPr>
+        <w:pStyle w:val="ListParagraph"/>
+        <w:numPr>
+          <w:ilvl w:val="0"/>
+          <w:numId w:val="1"/>
+        </w:numPr>
+        <w:rPr>
+          <w:sz w:val="32"/>
+          <w:szCs w:val="32"/>
+        </w:rPr>
+      </w:pPr>
+      <w:r>
+        <w:rPr>
+          <w:sz w:val="32"/>
+          <w:szCs w:val="32"/>
+        </w:rPr>
+        <w:t>MazeGenerator</w:t>
+      </w:r>
+    </w:p>
+    <w:p>
+      <w:pPr>
+        <w:pStyle w:val="ListParagraph"/>
+        <w:numPr>
+          <w:ilvl w:val="0"/>
+          <w:numId w:val="1"/>
+        </w:numPr>
+        <w:rPr>
+          <w:sz w:val="32"/>
+          <w:szCs w:val="32"/>
+        </w:rPr>
+      </w:pPr>
+      <w:r>
+        <w:rPr>
+          <w:sz w:val="32"/>
+          <w:szCs w:val="32"/>
+        </w:rPr>
+        <w:t>SceneChanger</w:t>
+      </w:r>
+    </w:p>
+    <w:p>
+      <w:pPr>
+        <w:pStyle w:val="ListParagraph"/>
+        <w:numPr>
+          <w:ilvl w:val="0"/>
+          <w:numId w:val="1"/>
+        </w:numPr>
+        <w:rPr>
+          <w:sz w:val="32"/>
+          <w:szCs w:val="32"/>
+        </w:rPr>
+      </w:pPr>
+      <w:r>
+        <w:rPr>
+          <w:sz w:val="32"/>
+          <w:szCs w:val="32"/>
+        </w:rPr>
         <w:t>Timer</w:t>
       </w:r>
     </w:p>
     <w:p>
       <w:pPr>
+        <w:pStyle w:val="ListParagraph"/>
+        <w:numPr>
+          <w:ilvl w:val="0"/>
+          <w:numId w:val="1"/>
+        </w:numPr>
+        <w:rPr>
+          <w:sz w:val="32"/>
+          <w:szCs w:val="32"/>
+        </w:rPr>
+      </w:pPr>
+      <w:r>
+        <w:rPr>
+          <w:sz w:val="32"/>
+          <w:szCs w:val="32"/>
+        </w:rPr>
+        <w:t>VolumeControl</w:t>
+      </w:r>
+    </w:p>
+    <w:p>
+      <w:pPr>
         <w:rPr>
           <w:b/>
           <w:sz w:val="32"/>
@@ -1229,6 +1381,49 @@
           <w:u w:val="single"/>
         </w:rPr>
       </w:pPr>
+    </w:p>
+    <w:p>
+      <w:pPr>
+        <w:ind w:left="720"/>
+        <w:rPr>
+          <w:b/>
+          <w:sz w:val="32"/>
+          <w:szCs w:val="32"/>
+          <w:u w:val="single"/>
+        </w:rPr>
+      </w:pPr>
+      <w:r>
+        <w:rPr>
+          <w:b/>
+          <w:sz w:val="32"/>
+          <w:szCs w:val="32"/>
+          <w:u w:val="single"/>
+        </w:rPr>
+        <w:t>AudioPlayer</w:t>
+      </w:r>
+    </w:p>
+    <w:p>
+      <w:pPr>
+        <w:ind w:firstLine="720"/>
+        <w:rPr>
+          <w:sz w:val="32"/>
+          <w:szCs w:val="32"/>
+        </w:rPr>
+      </w:pPr>
+      <w:r>
+        <w:rPr>
+          <w:sz w:val="32"/>
+          <w:szCs w:val="32"/>
+        </w:rPr>
+        <w:t>-</w:t>
+      </w:r>
+      <w:r>
+        <w:rPr>
+          <w:sz w:val="32"/>
+          <w:szCs w:val="32"/>
+        </w:rPr>
+        <w:t>este scriptul asociat obiectului ce produce sunetul de meniu, scopul acestui script fiind sa produca efectul de singleton pentru ca sursa sunetului sa se pastreze intre schimbarile de ecrane</w:t>
+      </w:r>
     </w:p>
     <w:p>
       <w:pPr>
@@ -1347,7 +1542,7 @@
                     <pic:cNvPicPr/>
                   </pic:nvPicPr>
                   <pic:blipFill>
-                    <a:blip r:embed="rId11" cstate="print">
+                    <a:blip r:embed="rId12" cstate="print">
                       <a:extLst>
                         <a:ext uri="{28A0092B-C50C-407E-A947-70E740481C1C}">
                           <a14:useLocalDpi xmlns:a14="http://schemas.microsoft.com/office/drawing/2010/main" val="0"/>
@@ -1404,7 +1599,6 @@
           <w:sz w:val="32"/>
           <w:szCs w:val="32"/>
         </w:rPr>
-        <w:lastRenderedPageBreak/>
         <w:drawing>
           <wp:inline distT="0" distB="0" distL="0" distR="0">
             <wp:extent cx="5943600" cy="4516755"/>
@@ -1421,7 +1615,7 @@
                     <pic:cNvPicPr/>
                   </pic:nvPicPr>
                   <pic:blipFill>
-                    <a:blip r:embed="rId12">
+                    <a:blip r:embed="rId13">
                       <a:extLst>
                         <a:ext uri="{28A0092B-C50C-407E-A947-70E740481C1C}">
                           <a14:useLocalDpi xmlns:a14="http://schemas.microsoft.com/office/drawing/2010/main" val="0"/>
@@ -1465,6 +1659,50 @@
           <w:szCs w:val="32"/>
           <w:u w:val="single"/>
         </w:rPr>
+        <w:lastRenderedPageBreak/>
+        <w:t>CharacterAudio</w:t>
+      </w:r>
+    </w:p>
+    <w:p>
+      <w:pPr>
+        <w:ind w:firstLine="720"/>
+        <w:rPr>
+          <w:sz w:val="32"/>
+          <w:szCs w:val="32"/>
+        </w:rPr>
+      </w:pPr>
+      <w:r>
+        <w:rPr>
+          <w:sz w:val="32"/>
+          <w:szCs w:val="32"/>
+        </w:rPr>
+        <w:t>-</w:t>
+      </w:r>
+      <w:r>
+        <w:rPr>
+          <w:sz w:val="32"/>
+          <w:szCs w:val="32"/>
+        </w:rPr>
+        <w:t>este un script asociat personajului pentru a putea seta volumul sunetului de joc in conformitate cu volumul setat in ecranul de setari</w:t>
+      </w:r>
+    </w:p>
+    <w:p>
+      <w:pPr>
+        <w:ind w:left="720"/>
+        <w:rPr>
+          <w:b/>
+          <w:sz w:val="32"/>
+          <w:szCs w:val="32"/>
+          <w:u w:val="single"/>
+        </w:rPr>
+      </w:pPr>
+      <w:r>
+        <w:rPr>
+          <w:b/>
+          <w:sz w:val="32"/>
+          <w:szCs w:val="32"/>
+          <w:u w:val="single"/>
+        </w:rPr>
         <w:t>CharacterMove</w:t>
       </w:r>
     </w:p>
@@ -1533,59 +1771,335 @@
           <w:sz w:val="32"/>
           <w:szCs w:val="32"/>
         </w:rPr>
-        <w:t xml:space="preserve">-contine functia ce este atasata ca eveniment de onClick() pentru fiecare dintre cele trei butoane din ecranul cu alegerea dificultatii </w:t>
-      </w:r>
-      <w:r>
-        <w:rPr>
+        <w:t>-contine functia ce este atasata ca eveniment de onClick() pentru fiecare dintre cele trei butoane din ecranul cu alegerea dificultatii labirintului, ce seteaza mai departe dimensiunea labirintului ce va fi generat</w:t>
+      </w:r>
+    </w:p>
+    <w:p>
+      <w:pPr>
+        <w:ind w:left="720"/>
+        <w:rPr>
+          <w:b/>
+          <w:sz w:val="32"/>
+          <w:szCs w:val="32"/>
+          <w:u w:val="single"/>
+        </w:rPr>
+      </w:pPr>
+      <w:r>
+        <w:rPr>
+          <w:b/>
+          <w:sz w:val="32"/>
+          <w:szCs w:val="32"/>
+          <w:u w:val="single"/>
+        </w:rPr>
+        <w:t>DisplayHighscores</w:t>
+      </w:r>
+    </w:p>
+    <w:p>
+      <w:pPr>
+        <w:ind w:firstLine="720"/>
+        <w:rPr>
+          <w:sz w:val="32"/>
+          <w:szCs w:val="32"/>
+        </w:rPr>
+      </w:pPr>
+      <w:r>
+        <w:rPr>
+          <w:sz w:val="32"/>
+          <w:szCs w:val="32"/>
+        </w:rPr>
+        <w:t>-</w:t>
+      </w:r>
+      <w:r>
+        <w:rPr>
+          <w:sz w:val="32"/>
+          <w:szCs w:val="32"/>
+        </w:rPr>
+        <w:t>este scriptul asociat ecranului Leaderboards, care la inceput si apoi la fiecare 30 de secunde cere scriptului Highscores clasamentul actual pentru fiecare mod de joc si apoi il formateaza pentru a fi afisat top 3 la fiecare</w:t>
+      </w:r>
+    </w:p>
+    <w:p>
+      <w:pPr>
+        <w:ind w:left="720"/>
+        <w:rPr>
+          <w:b/>
+          <w:sz w:val="32"/>
+          <w:szCs w:val="32"/>
+          <w:u w:val="single"/>
+        </w:rPr>
+      </w:pPr>
+      <w:r>
+        <w:rPr>
+          <w:b/>
+          <w:sz w:val="32"/>
+          <w:szCs w:val="32"/>
+          <w:u w:val="single"/>
+        </w:rPr>
+        <w:t>GameOver</w:t>
+      </w:r>
+    </w:p>
+    <w:p>
+      <w:pPr>
+        <w:ind w:firstLine="720"/>
+        <w:rPr>
+          <w:sz w:val="32"/>
+          <w:szCs w:val="32"/>
+        </w:rPr>
+      </w:pPr>
+      <w:r>
+        <w:rPr>
+          <w:sz w:val="32"/>
+          <w:szCs w:val="32"/>
+        </w:rPr>
+        <w:t>-</w:t>
+      </w:r>
+      <w:r>
+        <w:rPr>
+          <w:sz w:val="32"/>
+          <w:szCs w:val="32"/>
+        </w:rPr>
+        <w:t>este scriptul ce controleaza ce anume se afiseaza pe ecranul de GameOver</w:t>
+      </w:r>
+    </w:p>
+    <w:p>
+      <w:pPr>
+        <w:ind w:left="720"/>
+        <w:rPr>
+          <w:b/>
+          <w:sz w:val="32"/>
+          <w:szCs w:val="32"/>
+          <w:u w:val="single"/>
+        </w:rPr>
+      </w:pPr>
+      <w:r>
+        <w:rPr>
+          <w:b/>
+          <w:sz w:val="32"/>
+          <w:szCs w:val="32"/>
+          <w:u w:val="single"/>
+        </w:rPr>
+        <w:t>Highscores</w:t>
+      </w:r>
+    </w:p>
+    <w:p>
+      <w:pPr>
+        <w:ind w:firstLine="720"/>
+        <w:rPr>
+          <w:sz w:val="32"/>
+          <w:szCs w:val="32"/>
+        </w:rPr>
+      </w:pPr>
+      <w:r>
+        <w:rPr>
+          <w:sz w:val="32"/>
+          <w:szCs w:val="32"/>
+        </w:rPr>
+        <w:t>-</w:t>
+      </w:r>
+      <w:r>
+        <w:rPr>
+          <w:sz w:val="32"/>
+          <w:szCs w:val="32"/>
+        </w:rPr>
+        <w:t>este scriptul ce se ocupa de uploadarea de noi scoruri si de descarcarea lor pentru ecranul Leaderboards</w:t>
+      </w:r>
+      <w:r>
+        <w:rPr>
+          <w:sz w:val="32"/>
+          <w:szCs w:val="32"/>
+        </w:rPr>
+        <w:t>, folosind serviciul online Dreamlo</w:t>
+      </w:r>
+    </w:p>
+    <w:p>
+      <w:pPr>
+        <w:jc w:val="center"/>
+        <w:rPr>
+          <w:sz w:val="32"/>
+          <w:szCs w:val="32"/>
+        </w:rPr>
+      </w:pPr>
+      <w:r>
+        <w:rPr>
+          <w:noProof/>
           <w:sz w:val="32"/>
           <w:szCs w:val="32"/>
         </w:rPr>
         <w:lastRenderedPageBreak/>
-        <w:t>labirintului, ce seteaza mai departe dimensiunea labirintului ce va fi generat</w:t>
-      </w:r>
-    </w:p>
-    <w:p>
-      <w:pPr>
-        <w:ind w:left="720"/>
-        <w:rPr>
-          <w:b/>
-          <w:sz w:val="32"/>
-          <w:szCs w:val="32"/>
-          <w:u w:val="single"/>
-        </w:rPr>
-      </w:pPr>
-      <w:r>
-        <w:rPr>
-          <w:b/>
-          <w:sz w:val="32"/>
-          <w:szCs w:val="32"/>
-          <w:u w:val="single"/>
-        </w:rPr>
-        <w:t>GameOver</w:t>
-      </w:r>
-    </w:p>
-    <w:p>
-      <w:pPr>
-        <w:ind w:firstLine="720"/>
-        <w:rPr>
-          <w:sz w:val="32"/>
-          <w:szCs w:val="32"/>
-        </w:rPr>
-      </w:pPr>
-      <w:r>
-        <w:rPr>
-          <w:sz w:val="32"/>
-          <w:szCs w:val="32"/>
-        </w:rPr>
-        <w:t>-</w:t>
-      </w:r>
-      <w:r>
-        <w:rPr>
-          <w:sz w:val="32"/>
-          <w:szCs w:val="32"/>
-        </w:rPr>
-        <w:t>este scriptul ce controleaza ce anume se afiseaza pe ecranul de GameOver</w:t>
-      </w:r>
+        <w:drawing>
+          <wp:inline distT="0" distB="0" distL="0" distR="0">
+            <wp:extent cx="6400800" cy="2108200"/>
+            <wp:effectExtent l="0" t="0" r="0" b="6350"/>
+            <wp:docPr id="5" name="Picture 5"/>
+            <wp:cNvGraphicFramePr>
+              <a:graphicFrameLocks xmlns:a="http://schemas.openxmlformats.org/drawingml/2006/main" noChangeAspect="1"/>
+            </wp:cNvGraphicFramePr>
+            <a:graphic xmlns:a="http://schemas.openxmlformats.org/drawingml/2006/main">
+              <a:graphicData uri="http://schemas.openxmlformats.org/drawingml/2006/picture">
+                <pic:pic xmlns:pic="http://schemas.openxmlformats.org/drawingml/2006/picture">
+                  <pic:nvPicPr>
+                    <pic:cNvPr id="5" name="uploadScore.PNG"/>
+                    <pic:cNvPicPr/>
+                  </pic:nvPicPr>
+                  <pic:blipFill>
+                    <a:blip r:embed="rId14">
+                      <a:extLst>
+                        <a:ext uri="{28A0092B-C50C-407E-A947-70E740481C1C}">
+                          <a14:useLocalDpi xmlns:a14="http://schemas.microsoft.com/office/drawing/2010/main" val="0"/>
+                        </a:ext>
+                      </a:extLst>
+                    </a:blip>
+                    <a:stretch>
+                      <a:fillRect/>
+                    </a:stretch>
+                  </pic:blipFill>
+                  <pic:spPr>
+                    <a:xfrm>
+                      <a:off x="0" y="0"/>
+                      <a:ext cx="6400800" cy="2108200"/>
+                    </a:xfrm>
+                    <a:prstGeom prst="rect">
+                      <a:avLst/>
+                    </a:prstGeom>
+                  </pic:spPr>
+                </pic:pic>
+              </a:graphicData>
+            </a:graphic>
+          </wp:inline>
+        </w:drawing>
+      </w:r>
+    </w:p>
+    <w:p>
+      <w:pPr>
+        <w:jc w:val="center"/>
+        <w:rPr>
+          <w:sz w:val="32"/>
+          <w:szCs w:val="32"/>
+        </w:rPr>
+      </w:pPr>
+      <w:r>
+        <w:rPr>
+          <w:noProof/>
+          <w:sz w:val="32"/>
+          <w:szCs w:val="32"/>
+        </w:rPr>
+        <w:drawing>
+          <wp:inline distT="0" distB="0" distL="0" distR="0">
+            <wp:extent cx="5896798" cy="2829320"/>
+            <wp:effectExtent l="0" t="0" r="8890" b="9525"/>
+            <wp:docPr id="8" name="Picture 8"/>
+            <wp:cNvGraphicFramePr>
+              <a:graphicFrameLocks xmlns:a="http://schemas.openxmlformats.org/drawingml/2006/main" noChangeAspect="1"/>
+            </wp:cNvGraphicFramePr>
+            <a:graphic xmlns:a="http://schemas.openxmlformats.org/drawingml/2006/main">
+              <a:graphicData uri="http://schemas.openxmlformats.org/drawingml/2006/picture">
+                <pic:pic xmlns:pic="http://schemas.openxmlformats.org/drawingml/2006/picture">
+                  <pic:nvPicPr>
+                    <pic:cNvPr id="8" name="downloadScores.PNG"/>
+                    <pic:cNvPicPr/>
+                  </pic:nvPicPr>
+                  <pic:blipFill>
+                    <a:blip r:embed="rId15">
+                      <a:extLst>
+                        <a:ext uri="{28A0092B-C50C-407E-A947-70E740481C1C}">
+                          <a14:useLocalDpi xmlns:a14="http://schemas.microsoft.com/office/drawing/2010/main" val="0"/>
+                        </a:ext>
+                      </a:extLst>
+                    </a:blip>
+                    <a:stretch>
+                      <a:fillRect/>
+                    </a:stretch>
+                  </pic:blipFill>
+                  <pic:spPr>
+                    <a:xfrm>
+                      <a:off x="0" y="0"/>
+                      <a:ext cx="5896798" cy="2829320"/>
+                    </a:xfrm>
+                    <a:prstGeom prst="rect">
+                      <a:avLst/>
+                    </a:prstGeom>
+                  </pic:spPr>
+                </pic:pic>
+              </a:graphicData>
+            </a:graphic>
+          </wp:inline>
+        </w:drawing>
+      </w:r>
+    </w:p>
+    <w:p>
+      <w:pPr>
+        <w:rPr>
+          <w:sz w:val="32"/>
+          <w:szCs w:val="32"/>
+        </w:rPr>
+      </w:pPr>
+      <w:r>
+        <w:rPr>
+          <w:sz w:val="32"/>
+          <w:szCs w:val="32"/>
+        </w:rPr>
+        <w:tab/>
+        <w:t>-este actionat de catre scriptul DisplayHighscores conform urmatoarei diagrame de secvente</w:t>
+      </w:r>
+    </w:p>
+    <w:p>
+      <w:pPr>
+        <w:jc w:val="center"/>
+        <w:rPr>
+          <w:sz w:val="32"/>
+          <w:szCs w:val="32"/>
+        </w:rPr>
+      </w:pPr>
+      <w:bookmarkStart w:id="0" w:name="_GoBack"/>
+      <w:r>
+        <w:rPr>
+          <w:noProof/>
+          <w:sz w:val="32"/>
+          <w:szCs w:val="32"/>
+        </w:rPr>
+        <w:lastRenderedPageBreak/>
+        <w:drawing>
+          <wp:inline distT="0" distB="0" distL="0" distR="0">
+            <wp:extent cx="6400800" cy="3151505"/>
+            <wp:effectExtent l="0" t="0" r="0" b="0"/>
+            <wp:docPr id="9" name="Picture 9"/>
+            <wp:cNvGraphicFramePr>
+              <a:graphicFrameLocks xmlns:a="http://schemas.openxmlformats.org/drawingml/2006/main" noChangeAspect="1"/>
+            </wp:cNvGraphicFramePr>
+            <a:graphic xmlns:a="http://schemas.openxmlformats.org/drawingml/2006/main">
+              <a:graphicData uri="http://schemas.openxmlformats.org/drawingml/2006/picture">
+                <pic:pic xmlns:pic="http://schemas.openxmlformats.org/drawingml/2006/picture">
+                  <pic:nvPicPr>
+                    <pic:cNvPr id="9" name="SequenceDiagram-Highscores.jpg"/>
+                    <pic:cNvPicPr/>
+                  </pic:nvPicPr>
+                  <pic:blipFill>
+                    <a:blip r:embed="rId16">
+                      <a:extLst>
+                        <a:ext uri="{28A0092B-C50C-407E-A947-70E740481C1C}">
+                          <a14:useLocalDpi xmlns:a14="http://schemas.microsoft.com/office/drawing/2010/main" val="0"/>
+                        </a:ext>
+                      </a:extLst>
+                    </a:blip>
+                    <a:stretch>
+                      <a:fillRect/>
+                    </a:stretch>
+                  </pic:blipFill>
+                  <pic:spPr>
+                    <a:xfrm>
+                      <a:off x="0" y="0"/>
+                      <a:ext cx="6400800" cy="3151505"/>
+                    </a:xfrm>
+                    <a:prstGeom prst="rect">
+                      <a:avLst/>
+                    </a:prstGeom>
+                  </pic:spPr>
+                </pic:pic>
+              </a:graphicData>
+            </a:graphic>
+          </wp:inline>
+        </w:drawing>
+      </w:r>
+      <w:bookmarkEnd w:id="0"/>
     </w:p>
     <w:p>
       <w:pPr>
@@ -1676,7 +2190,7 @@
                     <pic:cNvPicPr/>
                   </pic:nvPicPr>
                   <pic:blipFill>
-                    <a:blip r:embed="rId13">
+                    <a:blip r:embed="rId17">
                       <a:extLst>
                         <a:ext uri="{28A0092B-C50C-407E-A947-70E740481C1C}">
                           <a14:useLocalDpi xmlns:a14="http://schemas.microsoft.com/office/drawing/2010/main" val="0"/>
@@ -1720,6 +2234,7 @@
           <w:szCs w:val="32"/>
           <w:u w:val="single"/>
         </w:rPr>
+        <w:lastRenderedPageBreak/>
         <w:t>MazeGenerator</w:t>
       </w:r>
     </w:p>
@@ -1752,7 +2267,6 @@
           <w:sz w:val="32"/>
           <w:szCs w:val="32"/>
         </w:rPr>
-        <w:lastRenderedPageBreak/>
         <w:drawing>
           <wp:inline distT="0" distB="0" distL="0" distR="0" wp14:anchorId="0614435F" wp14:editId="52695047">
             <wp:extent cx="5943600" cy="3687445"/>
@@ -1769,7 +2283,7 @@
                     <pic:cNvPicPr/>
                   </pic:nvPicPr>
                   <pic:blipFill>
-                    <a:blip r:embed="rId14">
+                    <a:blip r:embed="rId18">
                       <a:extLst>
                         <a:ext uri="{28A0092B-C50C-407E-A947-70E740481C1C}">
                           <a14:useLocalDpi xmlns:a14="http://schemas.microsoft.com/office/drawing/2010/main" val="0"/>
@@ -1865,7 +2379,7 @@
                     <pic:cNvPicPr/>
                   </pic:nvPicPr>
                   <pic:blipFill>
-                    <a:blip r:embed="rId15">
+                    <a:blip r:embed="rId19">
                       <a:extLst>
                         <a:ext uri="{28A0092B-C50C-407E-A947-70E740481C1C}">
                           <a14:useLocalDpi xmlns:a14="http://schemas.microsoft.com/office/drawing/2010/main" val="0"/>
@@ -1923,7 +2437,7 @@
                     <pic:cNvPicPr/>
                   </pic:nvPicPr>
                   <pic:blipFill>
-                    <a:blip r:embed="rId16">
+                    <a:blip r:embed="rId20">
                       <a:extLst>
                         <a:ext uri="{28A0092B-C50C-407E-A947-70E740481C1C}">
                           <a14:useLocalDpi xmlns:a14="http://schemas.microsoft.com/office/drawing/2010/main" val="0"/>
@@ -2003,7 +2517,7 @@
                     <pic:cNvPicPr/>
                   </pic:nvPicPr>
                   <pic:blipFill>
-                    <a:blip r:embed="rId17">
+                    <a:blip r:embed="rId21">
                       <a:extLst>
                         <a:ext uri="{28A0092B-C50C-407E-A947-70E740481C1C}">
                           <a14:useLocalDpi xmlns:a14="http://schemas.microsoft.com/office/drawing/2010/main" val="0"/>
@@ -2060,7 +2574,7 @@
                     <pic:cNvPicPr/>
                   </pic:nvPicPr>
                   <pic:blipFill>
-                    <a:blip r:embed="rId18">
+                    <a:blip r:embed="rId22">
                       <a:extLst>
                         <a:ext uri="{28A0092B-C50C-407E-A947-70E740481C1C}">
                           <a14:useLocalDpi xmlns:a14="http://schemas.microsoft.com/office/drawing/2010/main" val="0"/>
@@ -2104,23 +2618,23 @@
           <w:szCs w:val="32"/>
           <w:u w:val="single"/>
         </w:rPr>
+        <w:t>SceneChanger</w:t>
+      </w:r>
+    </w:p>
+    <w:p>
+      <w:pPr>
+        <w:ind w:firstLine="720"/>
+        <w:rPr>
+          <w:sz w:val="32"/>
+          <w:szCs w:val="32"/>
+        </w:rPr>
+      </w:pPr>
+      <w:r>
+        <w:rPr>
+          <w:sz w:val="32"/>
+          <w:szCs w:val="32"/>
+        </w:rPr>
         <w:lastRenderedPageBreak/>
-        <w:t>SceneChanger</w:t>
-      </w:r>
-    </w:p>
-    <w:p>
-      <w:pPr>
-        <w:ind w:firstLine="720"/>
-        <w:rPr>
-          <w:sz w:val="32"/>
-          <w:szCs w:val="32"/>
-        </w:rPr>
-      </w:pPr>
-      <w:r>
-        <w:rPr>
-          <w:sz w:val="32"/>
-          <w:szCs w:val="32"/>
-        </w:rPr>
         <w:t>-este scriptul atasat ecranului MainMenu precum si tuturor ecranelor care fac redirectionari catre alte ecrane</w:t>
       </w:r>
       <w:r>
@@ -2291,7 +2805,7 @@
                     <pic:cNvPicPr/>
                   </pic:nvPicPr>
                   <pic:blipFill>
-                    <a:blip r:embed="rId19">
+                    <a:blip r:embed="rId23">
                       <a:extLst>
                         <a:ext uri="{28A0092B-C50C-407E-A947-70E740481C1C}">
                           <a14:useLocalDpi xmlns:a14="http://schemas.microsoft.com/office/drawing/2010/main" val="0"/>
@@ -2384,7 +2898,7 @@
                     <pic:cNvPicPr/>
                   </pic:nvPicPr>
                   <pic:blipFill>
-                    <a:blip r:embed="rId20">
+                    <a:blip r:embed="rId24">
                       <a:extLst>
                         <a:ext uri="{28A0092B-C50C-407E-A947-70E740481C1C}">
                           <a14:useLocalDpi xmlns:a14="http://schemas.microsoft.com/office/drawing/2010/main" val="0"/>
@@ -2410,13 +2924,63 @@
           </wp:inline>
         </w:drawing>
       </w:r>
-      <w:bookmarkStart w:id="0" w:name="_GoBack"/>
-      <w:bookmarkEnd w:id="0"/>
+    </w:p>
+    <w:p>
+      <w:pPr>
+        <w:ind w:left="720"/>
+        <w:rPr>
+          <w:b/>
+          <w:sz w:val="32"/>
+          <w:szCs w:val="32"/>
+          <w:u w:val="single"/>
+        </w:rPr>
+      </w:pPr>
+      <w:r>
+        <w:rPr>
+          <w:b/>
+          <w:sz w:val="32"/>
+          <w:szCs w:val="32"/>
+          <w:u w:val="single"/>
+        </w:rPr>
+        <w:t>VolumeControl</w:t>
+      </w:r>
+    </w:p>
+    <w:p>
+      <w:pPr>
+        <w:ind w:firstLine="720"/>
+        <w:rPr>
+          <w:sz w:val="32"/>
+          <w:szCs w:val="32"/>
+        </w:rPr>
+      </w:pPr>
+      <w:r>
+        <w:rPr>
+          <w:sz w:val="32"/>
+          <w:szCs w:val="32"/>
+        </w:rPr>
+        <w:t xml:space="preserve">-este scriptul atasat </w:t>
+      </w:r>
+      <w:r>
+        <w:rPr>
+          <w:sz w:val="32"/>
+          <w:szCs w:val="32"/>
+        </w:rPr>
+        <w:t>sliderului de volum din ecranul de setari, care ajusteaza la fiecare frame volumul sunetului de meniu in conformitate cu valoarea sliderului; la intrare in ecran, sliderul primeste valoarea actuala a volumului sunetului de meniu</w:t>
+      </w:r>
+    </w:p>
+    <w:p>
+      <w:pPr>
+        <w:jc w:val="center"/>
+        <w:rPr>
+          <w:sz w:val="32"/>
+          <w:szCs w:val="32"/>
+        </w:rPr>
+      </w:pPr>
     </w:p>
     <w:sectPr>
-      <w:footerReference w:type="default" r:id="rId21"/>
+      <w:footerReference w:type="default" r:id="rId25"/>
       <w:pgSz w:w="12240" w:h="15840"/>
-      <w:pgMar w:top="1440" w:right="1440" w:bottom="1440" w:left="1440" w:header="720" w:footer="720" w:gutter="0"/>
+      <w:pgMar w:top="1080" w:right="1080" w:bottom="1080" w:left="1080" w:header="720" w:footer="720" w:gutter="0"/>
       <w:cols w:space="720"/>
       <w:docGrid w:linePitch="360"/>
     </w:sectPr>
@@ -2483,7 +3047,7 @@
           <w:rPr>
             <w:noProof/>
           </w:rPr>
-          <w:t>9</w:t>
+          <w:t>12</w:t>
         </w:r>
         <w:r>
           <w:rPr>
@@ -2529,7 +3093,7 @@
 
 <file path=word/numbering.xml><?xml version="1.0" encoding="utf-8"?>
 <w:numbering xmlns:wpc="http://schemas.microsoft.com/office/word/2010/wordprocessingCanvas" xmlns:mc="http://schemas.openxmlformats.org/markup-compatibility/2006" xmlns:o="urn:schemas-microsoft-com:office:office" xmlns:r="http://schemas.openxmlformats.org/officeDocument/2006/relationships" xmlns:m="http://schemas.openxmlformats.org/officeDocument/2006/math" xmlns:v="urn:schemas-microsoft-com:vml" xmlns:wp14="http://schemas.microsoft.com/office/word/2010/wordprocessingDrawing" xmlns:wp="http://schemas.openxmlformats.org/drawingml/2006/wordprocessingDrawing" xmlns:w10="urn:schemas-microsoft-com:office:word" xmlns:w="http://schemas.openxmlformats.org/wordprocessingml/2006/main" xmlns:w14="http://schemas.microsoft.com/office/word/2010/wordml" xmlns:w15="http://schemas.microsoft.com/office/word/2012/wordml" xmlns:wpg="http://schemas.microsoft.com/office/word/2010/wordprocessingGroup" xmlns:wpi="http://schemas.microsoft.com/office/word/2010/wordprocessingInk" xmlns:wne="http://schemas.microsoft.com/office/word/2006/wordml" xmlns:wps="http://schemas.microsoft.com/office/word/2010/wordprocessingShape" mc:Ignorable="w14 w15 wp14">
-  <w:abstractNum w:abstractNumId="0" w15:restartNumberingAfterBreak="0">
+  <w:abstractNum w:abstractNumId="0">
     <w:nsid w:val="FFFFFFFE"/>
     <w:multiLevelType w:val="singleLevel"/>
     <w:tmpl w:val="166A61F4"/>
@@ -2542,7 +3106,7 @@
       </w:pPr>
     </w:lvl>
   </w:abstractNum>
-  <w:abstractNum w:abstractNumId="1" w15:restartNumberingAfterBreak="0">
+  <w:abstractNum w:abstractNumId="1">
     <w:nsid w:val="05C34C59"/>
     <w:multiLevelType w:val="multilevel"/>
     <w:tmpl w:val="78C0FB04"/>
@@ -2682,7 +3246,7 @@
       </w:rPr>
     </w:lvl>
   </w:abstractNum>
-  <w:abstractNum w:abstractNumId="2" w15:restartNumberingAfterBreak="0">
+  <w:abstractNum w:abstractNumId="2">
     <w:nsid w:val="2CB264D1"/>
     <w:multiLevelType w:val="multilevel"/>
     <w:tmpl w:val="F092C6E0"/>
@@ -2822,7 +3386,7 @@
       </w:rPr>
     </w:lvl>
   </w:abstractNum>
-  <w:abstractNum w:abstractNumId="3" w15:restartNumberingAfterBreak="0">
+  <w:abstractNum w:abstractNumId="3">
     <w:nsid w:val="2F063A08"/>
     <w:multiLevelType w:val="multilevel"/>
     <w:tmpl w:val="1488F878"/>
@@ -2962,7 +3526,7 @@
       </w:rPr>
     </w:lvl>
   </w:abstractNum>
-  <w:abstractNum w:abstractNumId="4" w15:restartNumberingAfterBreak="0">
+  <w:abstractNum w:abstractNumId="4">
     <w:nsid w:val="33B31922"/>
     <w:multiLevelType w:val="hybridMultilevel"/>
     <w:tmpl w:val="D79C2B3C"/>
@@ -3075,7 +3639,7 @@
       </w:rPr>
     </w:lvl>
   </w:abstractNum>
-  <w:abstractNum w:abstractNumId="5" w15:restartNumberingAfterBreak="0">
+  <w:abstractNum w:abstractNumId="5">
     <w:nsid w:val="62A8231F"/>
     <w:multiLevelType w:val="multilevel"/>
     <w:tmpl w:val="17FC79E2"/>
@@ -3215,7 +3779,7 @@
       </w:rPr>
     </w:lvl>
   </w:abstractNum>
-  <w:abstractNum w:abstractNumId="6" w15:restartNumberingAfterBreak="0">
+  <w:abstractNum w:abstractNumId="6">
     <w:nsid w:val="6F457827"/>
     <w:multiLevelType w:val="hybridMultilevel"/>
     <w:tmpl w:val="EA5E98CC"/>
@@ -3328,7 +3892,7 @@
       </w:rPr>
     </w:lvl>
   </w:abstractNum>
-  <w:abstractNum w:abstractNumId="7" w15:restartNumberingAfterBreak="0">
+  <w:abstractNum w:abstractNumId="7">
     <w:nsid w:val="6FDF1FF0"/>
     <w:multiLevelType w:val="multilevel"/>
     <w:tmpl w:val="F3FEDA1C"/>
@@ -3468,7 +4032,7 @@
       </w:rPr>
     </w:lvl>
   </w:abstractNum>
-  <w:abstractNum w:abstractNumId="8" w15:restartNumberingAfterBreak="0">
+  <w:abstractNum w:abstractNumId="8">
     <w:nsid w:val="73C932D2"/>
     <w:multiLevelType w:val="multilevel"/>
     <w:tmpl w:val="A2589BB4"/>

</xml_diff>